<commit_message>
Fix implementation of Minimum Vertex
Now it's write to a file adj_matrix the result of minimum vertex cover
Due to tests, it only haves 10 and 11 vertices.
</commit_message>
<xml_diff>
--- a/Report.docx
+++ b/Report.docx
@@ -17,11 +17,20 @@
       </w:r>
       <w:proofErr w:type="spellStart"/>
       <w:r>
-        <w:t>vertex</w:t>
+        <w:t>V</w:t>
+      </w:r>
+      <w:r>
+        <w:t>ertex</w:t>
       </w:r>
       <w:proofErr w:type="spellEnd"/>
       <w:r>
-        <w:t xml:space="preserve"> cover</w:t>
+        <w:t xml:space="preserve"> </w:t>
+      </w:r>
+      <w:r>
+        <w:t>C</w:t>
+      </w:r>
+      <w:r>
+        <w:t>over</w:t>
       </w:r>
     </w:p>
     <w:p>
@@ -64,168 +73,160 @@
     <w:p>
       <w:pPr>
         <w:pStyle w:val="abstract"/>
-        <w:rPr>
-          <w:lang w:val="en-GB"/>
-        </w:rPr>
-      </w:pPr>
+      </w:pPr>
+      <w:r>
+        <w:rPr>
+          <w:i/>
+        </w:rPr>
+        <w:t xml:space="preserve">Resumo </w:t>
+      </w:r>
+      <w:r>
+        <w:t>–</w:t>
+      </w:r>
+      <w:r>
+        <w:t xml:space="preserve"> </w:t>
+      </w:r>
+      <w:r>
+        <w:t>Este trabalho apresent</w:t>
+      </w:r>
+      <w:r>
+        <w:t xml:space="preserve">a-se uma análise </w:t>
+      </w:r>
+      <w:r>
+        <w:t xml:space="preserve">de </w:t>
+      </w:r>
+      <w:r>
+        <w:t xml:space="preserve">esforço computacional de </w:t>
+      </w:r>
+      <w:r>
+        <w:t xml:space="preserve">algoritmos de grafos, nomeadamente o </w:t>
+      </w:r>
       <w:proofErr w:type="spellStart"/>
       <w:r>
+        <w:t>minimum</w:t>
+      </w:r>
+      <w:proofErr w:type="spellEnd"/>
+      <w:r>
+        <w:t xml:space="preserve"> </w:t>
+      </w:r>
+      <w:proofErr w:type="spellStart"/>
+      <w:r>
+        <w:t>vertex</w:t>
+      </w:r>
+      <w:proofErr w:type="spellEnd"/>
+      <w:r>
+        <w:t xml:space="preserve"> cover</w:t>
+      </w:r>
+      <w:r>
+        <w:t>.</w:t>
+      </w:r>
+    </w:p>
+    <w:p>
+      <w:pPr>
+        <w:pStyle w:val="abstract"/>
+      </w:pPr>
+    </w:p>
+    <w:p>
+      <w:pPr>
+        <w:pStyle w:val="abstract"/>
+        <w:rPr>
+          <w:lang w:val="en-GB"/>
+        </w:rPr>
+      </w:pPr>
+      <w:r>
         <w:rPr>
           <w:i/>
           <w:lang w:val="en-GB"/>
         </w:rPr>
-        <w:t>Resumo</w:t>
+        <w:t xml:space="preserve">Abstract </w:t>
+      </w:r>
+      <w:r>
+        <w:rPr>
+          <w:lang w:val="en-GB"/>
+        </w:rPr>
+        <w:t>- Must be in English.</w:t>
+      </w:r>
+    </w:p>
+    <w:p>
+      <w:pPr>
+        <w:pStyle w:val="Heading1"/>
+        <w:rPr>
+          <w:lang w:val="en-GB"/>
+        </w:rPr>
+      </w:pPr>
+      <w:r>
+        <w:rPr>
+          <w:lang w:val="en-GB"/>
+        </w:rPr>
+        <w:t xml:space="preserve">I. Introduction </w:t>
+      </w:r>
+    </w:p>
+    <w:p>
+      <w:pPr>
+        <w:rPr>
+          <w:lang w:val="en-GB"/>
+        </w:rPr>
+      </w:pPr>
+      <w:r>
+        <w:rPr>
+          <w:lang w:val="en-GB"/>
+        </w:rPr>
+        <w:t>......</w:t>
+      </w:r>
+    </w:p>
+    <w:p>
+      <w:pPr>
+        <w:pStyle w:val="Heading1"/>
+        <w:rPr>
+          <w:lang w:val="en-GB"/>
+        </w:rPr>
+      </w:pPr>
+      <w:r>
+        <w:rPr>
+          <w:lang w:val="en-GB"/>
+        </w:rPr>
+        <w:t>II. Another heading  (The 1ª letter is caps)</w:t>
+      </w:r>
+    </w:p>
+    <w:p>
+      <w:pPr>
+        <w:rPr>
+          <w:lang w:val="en-GB"/>
+        </w:rPr>
+      </w:pPr>
+      <w:r>
+        <w:rPr>
+          <w:lang w:val="en-GB"/>
+        </w:rPr>
+        <w:t xml:space="preserve">When you want to create a figure, you must align it to the </w:t>
+      </w:r>
+      <w:proofErr w:type="spellStart"/>
+      <w:r>
+        <w:rPr>
+          <w:lang w:val="en-GB"/>
+        </w:rPr>
+        <w:t>center</w:t>
       </w:r>
       <w:proofErr w:type="spellEnd"/>
       <w:r>
         <w:rPr>
-          <w:i/>
-          <w:lang w:val="en-GB"/>
-        </w:rPr>
-        <w:t xml:space="preserve"> </w:t>
-      </w:r>
-      <w:r>
-        <w:rPr>
-          <w:lang w:val="en-GB"/>
-        </w:rPr>
-        <w:t>- This text follows de DETUA Journal format. Its context is informative so you must remove it to use strictly the template styles. This part of the text must be in Portuguese while de rest of the article can be in Portuguese o</w:t>
-      </w:r>
-      <w:r>
-        <w:rPr>
-          <w:lang w:val="en-GB"/>
-        </w:rPr>
-        <w:t>r English.</w:t>
-      </w:r>
-    </w:p>
-    <w:p>
-      <w:pPr>
-        <w:pStyle w:val="abstract"/>
-        <w:rPr>
-          <w:lang w:val="en-GB"/>
-        </w:rPr>
-      </w:pPr>
-    </w:p>
-    <w:p>
-      <w:pPr>
-        <w:pStyle w:val="abstract"/>
-        <w:rPr>
-          <w:lang w:val="en-GB"/>
-        </w:rPr>
-      </w:pPr>
-      <w:r>
-        <w:rPr>
-          <w:i/>
-          <w:lang w:val="en-GB"/>
-        </w:rPr>
-        <w:t xml:space="preserve">Abstract </w:t>
-      </w:r>
-      <w:r>
-        <w:rPr>
-          <w:lang w:val="en-GB"/>
-        </w:rPr>
-        <w:t>- Must be in English.</w:t>
-      </w:r>
-    </w:p>
-    <w:p>
-      <w:pPr>
-        <w:pStyle w:val="Heading1"/>
-        <w:rPr>
-          <w:lang w:val="en-GB"/>
-        </w:rPr>
-      </w:pPr>
-      <w:r>
-        <w:rPr>
-          <w:lang w:val="en-GB"/>
-        </w:rPr>
-        <w:t xml:space="preserve">I. Introduction </w:t>
-      </w:r>
-    </w:p>
-    <w:p>
-      <w:pPr>
-        <w:rPr>
-          <w:lang w:val="en-GB"/>
-        </w:rPr>
-      </w:pPr>
-      <w:r>
-        <w:rPr>
-          <w:lang w:val="en-GB"/>
-        </w:rPr>
-        <w:t>......</w:t>
-      </w:r>
-    </w:p>
-    <w:p>
-      <w:pPr>
-        <w:pStyle w:val="Heading1"/>
-        <w:rPr>
-          <w:lang w:val="en-GB"/>
-        </w:rPr>
-      </w:pPr>
-      <w:r>
-        <w:rPr>
-          <w:lang w:val="en-GB"/>
-        </w:rPr>
-        <w:t xml:space="preserve">II. Another </w:t>
-      </w:r>
-      <w:proofErr w:type="gramStart"/>
-      <w:r>
-        <w:rPr>
-          <w:lang w:val="en-GB"/>
-        </w:rPr>
-        <w:t>heading  (</w:t>
-      </w:r>
-      <w:proofErr w:type="gramEnd"/>
-      <w:r>
-        <w:rPr>
-          <w:lang w:val="en-GB"/>
-        </w:rPr>
-        <w:t>The 1ª letter is caps)</w:t>
-      </w:r>
-    </w:p>
-    <w:p>
-      <w:pPr>
-        <w:rPr>
-          <w:lang w:val="en-GB"/>
-        </w:rPr>
-      </w:pPr>
-      <w:r>
-        <w:rPr>
-          <w:lang w:val="en-GB"/>
-        </w:rPr>
-        <w:t xml:space="preserve">When you want to create a figure, you must align it to the </w:t>
+          <w:lang w:val="en-GB"/>
+        </w:rPr>
+        <w:t xml:space="preserve">, insert a Frame in the selection </w:t>
       </w:r>
       <w:proofErr w:type="spellStart"/>
       <w:r>
         <w:rPr>
           <w:lang w:val="en-GB"/>
         </w:rPr>
-        <w:t>center</w:t>
+        <w:t>figure+legend</w:t>
       </w:r>
       <w:proofErr w:type="spellEnd"/>
       <w:r>
         <w:rPr>
           <w:lang w:val="en-GB"/>
         </w:rPr>
-        <w:t xml:space="preserve">, insert a Frame in the selection </w:t>
-      </w:r>
-      <w:proofErr w:type="spellStart"/>
-      <w:r>
-        <w:rPr>
-          <w:lang w:val="en-GB"/>
-        </w:rPr>
-        <w:t>figure+legend</w:t>
-      </w:r>
-      <w:proofErr w:type="spellEnd"/>
-      <w:r>
-        <w:rPr>
-          <w:lang w:val="en-GB"/>
-        </w:rPr>
-        <w:t xml:space="preserve"> and select Format-Frame (top or</w:t>
-      </w:r>
-      <w:r>
-        <w:rPr>
-          <w:lang w:val="en-GB"/>
-        </w:rPr>
-        <w:t xml:space="preserve"> bottom) in order to avoid figures in the middle of the page. Finally remove the Border.</w:t>
+        <w:t xml:space="preserve"> and select Format-Frame (top or bottom) in order to avoid figures in the middle of the page. Finally remove the Border.</w:t>
       </w:r>
     </w:p>
     <w:p>
@@ -237,11 +238,399 @@
           <w:lang w:val="en-GB"/>
         </w:rPr>
       </w:pPr>
-      <w:r>
-        <w:rPr>
-          <w:lang w:val="en-GB"/>
-        </w:rPr>
-        <w:pict w14:anchorId="3FA04BE3">
+    </w:p>
+    <w:p>
+      <w:pPr>
+        <w:pStyle w:val="legenda"/>
+        <w:framePr w:hSpace="181" w:wrap="notBeside" w:hAnchor="text" w:xAlign="center" w:yAlign="bottom"/>
+        <w:rPr>
+          <w:lang w:val="en-GB"/>
+        </w:rPr>
+      </w:pPr>
+      <w:r>
+        <w:rPr>
+          <w:lang w:val="en-GB"/>
+        </w:rPr>
+        <w:t>Fig. 1 -  This is Style “legenda”.</w:t>
+      </w:r>
+    </w:p>
+    <w:p>
+      <w:pPr>
+        <w:pStyle w:val="Heading2"/>
+        <w:ind w:left="357" w:hanging="357"/>
+        <w:rPr>
+          <w:lang w:val="en-GB"/>
+        </w:rPr>
+      </w:pPr>
+      <w:r>
+        <w:rPr>
+          <w:lang w:val="en-GB"/>
+        </w:rPr>
+        <w:t xml:space="preserve">A. </w:t>
+      </w:r>
+      <w:r>
+        <w:rPr>
+          <w:lang w:val="en-GB"/>
+        </w:rPr>
+        <w:t>Graph Generation</w:t>
+      </w:r>
+    </w:p>
+    <w:p>
+      <w:pPr>
+        <w:rPr>
+          <w:lang w:val="en-GB"/>
+        </w:rPr>
+      </w:pPr>
+      <w:r>
+        <w:rPr>
+          <w:lang w:val="en-GB"/>
+        </w:rPr>
+        <w:t>The graph is generated based on the choice of random number between 1, 9</w:t>
+      </w:r>
+      <w:r>
+        <w:rPr>
+          <w:lang w:val="en-GB"/>
+        </w:rPr>
+        <w:t xml:space="preserve"> (x, y). T</w:t>
+      </w:r>
+      <w:r>
+        <w:rPr>
+          <w:lang w:val="en-GB"/>
+        </w:rPr>
+        <w:t xml:space="preserve">he min vertices </w:t>
+      </w:r>
+      <w:r>
+        <w:rPr>
+          <w:lang w:val="en-GB"/>
+        </w:rPr>
+        <w:t>are</w:t>
+      </w:r>
+      <w:r>
+        <w:rPr>
+          <w:lang w:val="en-GB"/>
+        </w:rPr>
+        <w:t xml:space="preserve"> </w:t>
+      </w:r>
+      <w:r>
+        <w:rPr>
+          <w:lang w:val="en-GB"/>
+        </w:rPr>
+        <w:t>ten</w:t>
+      </w:r>
+      <w:r>
+        <w:rPr>
+          <w:lang w:val="en-GB"/>
+        </w:rPr>
+        <w:t xml:space="preserve">, </w:t>
+      </w:r>
+      <w:r>
+        <w:rPr>
+          <w:lang w:val="en-GB"/>
+        </w:rPr>
+        <w:t xml:space="preserve">due to the implementation of percentage of edges [25, 50, 75]. </w:t>
+      </w:r>
+      <w:r>
+        <w:rPr>
+          <w:lang w:val="en-GB"/>
+        </w:rPr>
+        <w:t xml:space="preserve">In this problem doesn’t make sense to have 0 and 100, coz </w:t>
+      </w:r>
+      <w:r>
+        <w:rPr>
+          <w:lang w:val="en-GB"/>
+        </w:rPr>
+        <w:t xml:space="preserve">exist a </w:t>
+      </w:r>
+      <w:r>
+        <w:rPr>
+          <w:lang w:val="en-GB"/>
+        </w:rPr>
+        <w:t>need to check the vertices that are connected to all.</w:t>
+      </w:r>
+    </w:p>
+    <w:p>
+      <w:pPr>
+        <w:rPr>
+          <w:lang w:val="en-GB"/>
+        </w:rPr>
+      </w:pPr>
+      <w:r>
+        <w:rPr>
+          <w:lang w:val="en-GB"/>
+        </w:rPr>
+        <w:t>After the generation the graph</w:t>
+      </w:r>
+      <w:r>
+        <w:rPr>
+          <w:lang w:val="en-GB"/>
+        </w:rPr>
+        <w:t xml:space="preserve"> is </w:t>
+      </w:r>
+      <w:r>
+        <w:rPr>
+          <w:lang w:val="en-GB"/>
+        </w:rPr>
+        <w:t>initialled</w:t>
+      </w:r>
+      <w:r>
+        <w:rPr>
+          <w:lang w:val="en-GB"/>
+        </w:rPr>
+        <w:t xml:space="preserve"> by </w:t>
+      </w:r>
+      <w:r>
+        <w:rPr>
+          <w:lang w:val="en-GB"/>
+        </w:rPr>
+        <w:t xml:space="preserve">full filling the number of points of vertices </w:t>
+      </w:r>
+      <w:r>
+        <w:rPr>
+          <w:lang w:val="en-GB"/>
+        </w:rPr>
+        <w:t>until the percentage of edges is</w:t>
+      </w:r>
+      <w:r>
+        <w:rPr>
+          <w:lang w:val="en-GB"/>
+        </w:rPr>
+        <w:t xml:space="preserve"> reach</w:t>
+      </w:r>
+      <w:r>
+        <w:rPr>
+          <w:lang w:val="en-GB"/>
+        </w:rPr>
+        <w:t xml:space="preserve">, with are randomly </w:t>
+      </w:r>
+      <w:r>
+        <w:rPr>
+          <w:lang w:val="en-GB"/>
+        </w:rPr>
+        <w:t>determinate</w:t>
+      </w:r>
+      <w:r>
+        <w:rPr>
+          <w:lang w:val="en-GB"/>
+        </w:rPr>
+        <w:t xml:space="preserve">. </w:t>
+      </w:r>
+      <w:r>
+        <w:rPr>
+          <w:lang w:val="en-GB"/>
+        </w:rPr>
+        <w:t>At</w:t>
+      </w:r>
+      <w:r>
+        <w:rPr>
+          <w:lang w:val="en-GB"/>
+        </w:rPr>
+        <w:t xml:space="preserve"> the same time </w:t>
+      </w:r>
+      <w:r>
+        <w:rPr>
+          <w:lang w:val="en-GB"/>
+        </w:rPr>
+        <w:t xml:space="preserve">is created </w:t>
+      </w:r>
+      <w:r>
+        <w:rPr>
+          <w:lang w:val="en-GB"/>
+        </w:rPr>
+        <w:t>an Adjacent matrix fo</w:t>
+      </w:r>
+      <w:r>
+        <w:rPr>
+          <w:lang w:val="en-GB"/>
+        </w:rPr>
+        <w:t xml:space="preserve">r the algorithm minimum vertex cover. </w:t>
+      </w:r>
+    </w:p>
+    <w:p>
+      <w:pPr>
+        <w:rPr>
+          <w:lang w:val="en-GB"/>
+        </w:rPr>
+      </w:pPr>
+      <w:r>
+        <w:rPr>
+          <w:lang w:val="en-GB"/>
+        </w:rPr>
+        <w:t>The graph and the adjacent are saved to a file. The graph file is called “output_graph.txt”</w:t>
+      </w:r>
+      <w:r>
+        <w:rPr>
+          <w:lang w:val="en-GB"/>
+        </w:rPr>
+        <w:t xml:space="preserve"> and adjacent matrix is “adj_matrix.txt”</w:t>
+      </w:r>
+      <w:r>
+        <w:rPr>
+          <w:lang w:val="en-GB"/>
+        </w:rPr>
+        <w:t>.</w:t>
+      </w:r>
+    </w:p>
+    <w:p>
+      <w:pPr>
+        <w:rPr>
+          <w:lang w:val="en-GB"/>
+        </w:rPr>
+      </w:pPr>
+    </w:p>
+    <w:p>
+      <w:pPr>
+        <w:rPr>
+          <w:i/>
+          <w:iCs/>
+          <w:lang w:val="en-GB"/>
+        </w:rPr>
+      </w:pPr>
+      <w:r>
+        <w:rPr>
+          <w:i/>
+          <w:iCs/>
+          <w:lang w:val="en-GB"/>
+        </w:rPr>
+        <w:t>B. Determination of Minimum Vertex Cover</w:t>
+      </w:r>
+    </w:p>
+    <w:p>
+      <w:pPr>
+        <w:rPr>
+          <w:lang w:val="en-GB"/>
+        </w:rPr>
+      </w:pPr>
+    </w:p>
+    <w:p>
+      <w:pPr>
+        <w:rPr>
+          <w:lang w:val="en-GB"/>
+        </w:rPr>
+      </w:pPr>
+      <w:r>
+        <w:rPr>
+          <w:lang w:val="en-GB"/>
+        </w:rPr>
+        <w:t>A vertex cover of a</w:t>
+      </w:r>
+      <w:r>
+        <w:rPr>
+          <w:lang w:val="en-GB"/>
+        </w:rPr>
+        <w:t xml:space="preserve"> graph is a set of vertices </w:t>
+      </w:r>
+      <w:r>
+        <w:rPr>
+          <w:lang w:val="en-GB"/>
+        </w:rPr>
+        <w:t xml:space="preserve">that includes at least </w:t>
+      </w:r>
+      <w:r>
+        <w:rPr>
+          <w:lang w:val="en-GB"/>
+        </w:rPr>
+        <w:t xml:space="preserve">one endpoint of </w:t>
+      </w:r>
+      <w:r>
+        <w:rPr>
+          <w:lang w:val="en-GB"/>
+        </w:rPr>
+        <w:t>every edge of the graph.</w:t>
+      </w:r>
+    </w:p>
+    <w:p>
+      <w:pPr>
+        <w:rPr>
+          <w:lang w:val="en-GB"/>
+        </w:rPr>
+      </w:pPr>
+      <w:r>
+        <w:rPr>
+          <w:lang w:val="en-GB"/>
+        </w:rPr>
+        <w:t>The minimum</w:t>
+      </w:r>
+      <w:r>
+        <w:rPr>
+          <w:lang w:val="en-GB"/>
+        </w:rPr>
+        <w:t xml:space="preserve"> vertex cover is the optimization problem of finding </w:t>
+      </w:r>
+      <w:r>
+        <w:rPr>
+          <w:lang w:val="en-GB"/>
+        </w:rPr>
+        <w:t>the</w:t>
+      </w:r>
+      <w:r>
+        <w:rPr>
+          <w:lang w:val="en-GB"/>
+        </w:rPr>
+        <w:t xml:space="preserve"> smallest vertex cover in a given graph.</w:t>
+      </w:r>
+    </w:p>
+    <w:p>
+      <w:pPr>
+        <w:rPr>
+          <w:lang w:val="en-GB"/>
+        </w:rPr>
+      </w:pPr>
+      <w:r>
+        <w:rPr>
+          <w:lang w:val="en-GB"/>
+        </w:rPr>
+        <w:t>The weight</w:t>
+      </w:r>
+      <w:r>
+        <w:rPr>
+          <w:lang w:val="en-GB"/>
+        </w:rPr>
+        <w:t xml:space="preserve">ed of minimum vertex cover </w:t>
+      </w:r>
+      <w:r>
+        <w:rPr>
+          <w:lang w:val="en-GB"/>
+        </w:rPr>
+        <w:t>can be formulated as the foll</w:t>
+      </w:r>
+      <w:r>
+        <w:rPr>
+          <w:lang w:val="en-GB"/>
+        </w:rPr>
+        <w:t>o</w:t>
+      </w:r>
+      <w:r>
+        <w:rPr>
+          <w:lang w:val="en-GB"/>
+        </w:rPr>
+        <w:t>wing</w:t>
+      </w:r>
+      <w:r>
+        <w:rPr>
+          <w:lang w:val="en-GB"/>
+        </w:rPr>
+        <w:t xml:space="preserve"> formula </w:t>
+      </w:r>
+    </w:p>
+    <w:p>
+      <w:pPr>
+        <w:rPr>
+          <w:lang w:val="en-GB"/>
+        </w:rPr>
+      </w:pPr>
+    </w:p>
+    <w:p>
+      <w:pPr>
+        <w:rPr>
+          <w:lang w:val="en-GB"/>
+        </w:rPr>
+      </w:pPr>
+      <w:r>
+        <w:rPr>
+          <w:noProof/>
+          <w:lang w:val="en-GB"/>
+        </w:rPr>
+        <w:pict w14:anchorId="5D6CDA0C">
           <v:shapetype id="_x0000_t75" coordsize="21600,21600" o:spt="75" o:preferrelative="t" path="m@4@5l@4@11@9@11@9@5xe" filled="f" stroked="f">
             <v:stroke joinstyle="miter"/>
             <v:formulas>
@@ -261,392 +650,48 @@
             <v:path o:extrusionok="f" gradientshapeok="t" o:connecttype="rect"/>
             <o:lock v:ext="edit" aspectratio="t"/>
           </v:shapetype>
-          <v:shape id="_x0000_i1025" type="#_x0000_t75" style="width:196.2pt;height:85.8pt">
-            <v:imagedata r:id="rId13" o:title="" croptop="15757f" cropbottom="37645f" cropleft="1747f" cropright="8737f"/>
+          <v:shape id="Picture 1" o:spid="_x0000_i1025" type="#_x0000_t75" style="width:235.4pt;height:34.25pt;visibility:visible;mso-wrap-style:square">
+            <v:imagedata r:id="rId13" o:title=""/>
           </v:shape>
         </w:pict>
       </w:r>
-    </w:p>
-    <w:p>
-      <w:pPr>
-        <w:pStyle w:val="legenda"/>
-        <w:framePr w:hSpace="181" w:wrap="notBeside" w:hAnchor="text" w:xAlign="center" w:yAlign="bottom"/>
-        <w:rPr>
-          <w:lang w:val="en-GB"/>
-        </w:rPr>
-      </w:pPr>
-      <w:r>
-        <w:rPr>
-          <w:lang w:val="en-GB"/>
-        </w:rPr>
-        <w:t xml:space="preserve">Fig. 1 </w:t>
-      </w:r>
-      <w:proofErr w:type="gramStart"/>
-      <w:r>
-        <w:rPr>
-          <w:lang w:val="en-GB"/>
-        </w:rPr>
-        <w:t>-  This</w:t>
-      </w:r>
-      <w:proofErr w:type="gramEnd"/>
-      <w:r>
-        <w:rPr>
-          <w:lang w:val="en-GB"/>
-        </w:rPr>
-        <w:t xml:space="preserve"> is Style “legenda”.</w:t>
-      </w:r>
-    </w:p>
-    <w:p>
-      <w:pPr>
-        <w:pStyle w:val="Heading2"/>
-        <w:ind w:left="357" w:hanging="357"/>
-        <w:rPr>
-          <w:lang w:val="en-GB"/>
-        </w:rPr>
-      </w:pPr>
-      <w:r>
-        <w:rPr>
-          <w:lang w:val="en-GB"/>
-        </w:rPr>
-        <w:t>A. This sub-title is of Style Heading 2</w:t>
-      </w:r>
-    </w:p>
-    <w:p>
-      <w:pPr>
-        <w:rPr>
-          <w:lang w:val="en-GB"/>
-        </w:rPr>
-      </w:pPr>
-      <w:r>
-        <w:rPr>
-          <w:lang w:val="en-GB"/>
-        </w:rPr>
-        <w:t xml:space="preserve">To construct </w:t>
-      </w:r>
+      <w:r>
+        <w:rPr>
+          <w:lang w:val="en-GB"/>
+        </w:rPr>
+        <w:t xml:space="preserve"> </w:t>
+      </w:r>
+    </w:p>
+    <w:p>
+      <w:pPr>
+        <w:rPr>
+          <w:lang w:val="en-GB"/>
+        </w:rPr>
+      </w:pPr>
+    </w:p>
+    <w:p>
+      <w:pPr>
+        <w:pStyle w:val="Heading1"/>
+      </w:pPr>
       <w:proofErr w:type="spellStart"/>
-      <w:proofErr w:type="gramStart"/>
-      <w:r>
-        <w:rPr>
-          <w:lang w:val="en-GB"/>
-        </w:rPr>
-        <w:t>a</w:t>
+      <w:r>
+        <w:t>References</w:t>
       </w:r>
       <w:proofErr w:type="spellEnd"/>
-      <w:proofErr w:type="gramEnd"/>
-      <w:r>
-        <w:rPr>
-          <w:lang w:val="en-GB"/>
-        </w:rPr>
-        <w:t xml:space="preserve"> item enumeration use the format “</w:t>
+    </w:p>
+    <w:p>
+      <w:pPr>
+        <w:rPr>
+          <w:lang w:val="en-GB"/>
+        </w:rPr>
+      </w:pPr>
+      <w:r>
+        <w:rPr>
+          <w:lang w:val="en-GB"/>
+        </w:rPr>
+        <w:t>Use the Style  “</w:t>
       </w:r>
       <w:proofErr w:type="spellStart"/>
-      <w:r>
-        <w:rPr>
-          <w:lang w:val="en-GB"/>
-        </w:rPr>
-        <w:t>pontos</w:t>
-      </w:r>
-      <w:proofErr w:type="spellEnd"/>
-      <w:r>
-        <w:rPr>
-          <w:lang w:val="en-GB"/>
-        </w:rPr>
-        <w:t>”.</w:t>
-      </w:r>
-    </w:p>
-    <w:p>
-      <w:pPr>
-        <w:pStyle w:val="pontos"/>
-      </w:pPr>
-      <w:r>
-        <w:rPr>
-          <w:rFonts w:ascii="Symbol" w:hAnsi="Symbol"/>
-        </w:rPr>
-        <w:t></w:t>
-      </w:r>
-      <w:r>
-        <w:rPr>
-          <w:rFonts w:ascii="Symbol" w:hAnsi="Symbol"/>
-        </w:rPr>
-        <w:tab/>
-      </w:r>
-      <w:proofErr w:type="spellStart"/>
-      <w:r>
-        <w:t>bla-bla-</w:t>
-      </w:r>
-      <w:proofErr w:type="gramStart"/>
-      <w:r>
-        <w:t>bla</w:t>
-      </w:r>
-      <w:proofErr w:type="spellEnd"/>
-      <w:r>
-        <w:t>;</w:t>
-      </w:r>
-      <w:proofErr w:type="gramEnd"/>
-    </w:p>
-    <w:p>
-      <w:pPr>
-        <w:rPr>
-          <w:lang w:val="en-GB"/>
-        </w:rPr>
-      </w:pPr>
-    </w:p>
-    <w:p>
-      <w:pPr>
-        <w:rPr>
-          <w:lang w:val="en-GB"/>
-        </w:rPr>
-      </w:pPr>
-      <w:r>
-        <w:rPr>
-          <w:lang w:val="en-GB"/>
-        </w:rPr>
-        <w:t>To insert program</w:t>
-      </w:r>
-      <w:r>
-        <w:rPr>
-          <w:lang w:val="en-GB"/>
-        </w:rPr>
-        <w:t>s code or similar text just use the format “</w:t>
-      </w:r>
-      <w:proofErr w:type="spellStart"/>
-      <w:r>
-        <w:rPr>
-          <w:lang w:val="en-GB"/>
-        </w:rPr>
-        <w:t>código</w:t>
-      </w:r>
-      <w:proofErr w:type="spellEnd"/>
-      <w:proofErr w:type="gramStart"/>
-      <w:r>
-        <w:rPr>
-          <w:lang w:val="en-GB"/>
-        </w:rPr>
-        <w:t>” :</w:t>
-      </w:r>
-      <w:proofErr w:type="gramEnd"/>
-    </w:p>
-    <w:p>
-      <w:pPr>
-        <w:rPr>
-          <w:lang w:val="en-GB"/>
-        </w:rPr>
-      </w:pPr>
-    </w:p>
-    <w:p>
-      <w:pPr>
-        <w:pStyle w:val="codigo"/>
-        <w:rPr>
-          <w:lang w:val="en-GB"/>
-        </w:rPr>
-      </w:pPr>
-      <w:r>
-        <w:rPr>
-          <w:lang w:val="en-GB"/>
-        </w:rPr>
-        <w:t xml:space="preserve">OBJECT-TYPE </w:t>
-      </w:r>
-      <w:proofErr w:type="gramStart"/>
-      <w:r>
-        <w:rPr>
-          <w:lang w:val="en-GB"/>
-        </w:rPr>
-        <w:t>MACRO::</w:t>
-      </w:r>
-      <w:proofErr w:type="gramEnd"/>
-      <w:r>
-        <w:rPr>
-          <w:lang w:val="en-GB"/>
-        </w:rPr>
-        <w:t>=</w:t>
-      </w:r>
-    </w:p>
-    <w:p>
-      <w:pPr>
-        <w:pStyle w:val="codigo"/>
-        <w:rPr>
-          <w:lang w:val="en-GB"/>
-        </w:rPr>
-      </w:pPr>
-      <w:r>
-        <w:rPr>
-          <w:lang w:val="en-GB"/>
-        </w:rPr>
-        <w:t>BEGIN</w:t>
-      </w:r>
-    </w:p>
-    <w:p>
-      <w:pPr>
-        <w:pStyle w:val="codigo"/>
-        <w:rPr>
-          <w:lang w:val="en-GB"/>
-        </w:rPr>
-      </w:pPr>
-      <w:r>
-        <w:rPr>
-          <w:lang w:val="en-GB"/>
-        </w:rPr>
-        <w:t xml:space="preserve">  TYPE </w:t>
-      </w:r>
-      <w:proofErr w:type="gramStart"/>
-      <w:r>
-        <w:rPr>
-          <w:lang w:val="en-GB"/>
-        </w:rPr>
-        <w:t>NOTATION ::=</w:t>
-      </w:r>
-      <w:proofErr w:type="gramEnd"/>
-    </w:p>
-    <w:p>
-      <w:pPr>
-        <w:pStyle w:val="codigo"/>
-        <w:rPr>
-          <w:lang w:val="en-GB"/>
-        </w:rPr>
-      </w:pPr>
-      <w:r>
-        <w:rPr>
-          <w:lang w:val="en-GB"/>
-        </w:rPr>
-        <w:tab/>
-      </w:r>
-      <w:proofErr w:type="spellStart"/>
-      <w:r>
-        <w:rPr>
-          <w:lang w:val="en-GB"/>
-        </w:rPr>
-        <w:t>ReferPart</w:t>
-      </w:r>
-      <w:proofErr w:type="spellEnd"/>
-    </w:p>
-    <w:p>
-      <w:pPr>
-        <w:pStyle w:val="codigo"/>
-        <w:rPr>
-          <w:lang w:val="en-GB"/>
-        </w:rPr>
-      </w:pPr>
-      <w:r>
-        <w:rPr>
-          <w:lang w:val="en-GB"/>
-        </w:rPr>
-        <w:t xml:space="preserve">    </w:t>
-      </w:r>
-      <w:proofErr w:type="spellStart"/>
-      <w:r>
-        <w:rPr>
-          <w:lang w:val="en-GB"/>
-        </w:rPr>
-        <w:t>IndexPart</w:t>
-      </w:r>
-      <w:proofErr w:type="spellEnd"/>
-    </w:p>
-    <w:p>
-      <w:pPr>
-        <w:pStyle w:val="codigo"/>
-        <w:rPr>
-          <w:lang w:val="en-GB"/>
-        </w:rPr>
-      </w:pPr>
-      <w:r>
-        <w:rPr>
-          <w:lang w:val="en-GB"/>
-        </w:rPr>
-        <w:t xml:space="preserve">    </w:t>
-      </w:r>
-      <w:proofErr w:type="spellStart"/>
-      <w:r>
-        <w:rPr>
-          <w:lang w:val="en-GB"/>
-        </w:rPr>
-        <w:t>DefValPart</w:t>
-      </w:r>
-      <w:proofErr w:type="spellEnd"/>
-    </w:p>
-    <w:p>
-      <w:pPr>
-        <w:pStyle w:val="codigo"/>
-        <w:rPr>
-          <w:lang w:val="en-GB"/>
-        </w:rPr>
-      </w:pPr>
-      <w:r>
-        <w:rPr>
-          <w:lang w:val="en-GB"/>
-        </w:rPr>
-        <w:t xml:space="preserve">VALUE </w:t>
-      </w:r>
-      <w:proofErr w:type="gramStart"/>
-      <w:r>
-        <w:rPr>
-          <w:lang w:val="en-GB"/>
-        </w:rPr>
-        <w:t>NOTATION ::=</w:t>
-      </w:r>
-      <w:proofErr w:type="gramEnd"/>
-      <w:r>
-        <w:rPr>
-          <w:lang w:val="en-GB"/>
-        </w:rPr>
-        <w:t xml:space="preserve"> value (VALUE </w:t>
-      </w:r>
-      <w:proofErr w:type="spellStart"/>
-      <w:r>
-        <w:rPr>
-          <w:lang w:val="en-GB"/>
-        </w:rPr>
-        <w:t>ObjectName</w:t>
-      </w:r>
-      <w:proofErr w:type="spellEnd"/>
-      <w:r>
-        <w:rPr>
-          <w:lang w:val="en-GB"/>
-        </w:rPr>
-        <w:t>)</w:t>
-      </w:r>
-    </w:p>
-    <w:p>
-      <w:pPr>
-        <w:rPr>
-          <w:lang w:val="en-GB"/>
-        </w:rPr>
-      </w:pPr>
-    </w:p>
-    <w:p>
-      <w:pPr>
-        <w:pStyle w:val="Heading1"/>
-        <w:rPr>
-          <w:lang w:val="en-GB"/>
-        </w:rPr>
-      </w:pPr>
-      <w:r>
-        <w:rPr>
-          <w:lang w:val="en-GB"/>
-        </w:rPr>
-        <w:t>References</w:t>
-      </w:r>
-    </w:p>
-    <w:p>
-      <w:pPr>
-        <w:rPr>
-          <w:lang w:val="en-GB"/>
-        </w:rPr>
-      </w:pPr>
-      <w:r>
-        <w:rPr>
-          <w:lang w:val="en-GB"/>
-        </w:rPr>
-        <w:t xml:space="preserve">Use the </w:t>
-      </w:r>
-      <w:proofErr w:type="gramStart"/>
-      <w:r>
-        <w:rPr>
-          <w:lang w:val="en-GB"/>
-        </w:rPr>
-        <w:t>Style  “</w:t>
-      </w:r>
-      <w:proofErr w:type="spellStart"/>
-      <w:proofErr w:type="gramEnd"/>
       <w:r>
         <w:rPr>
           <w:lang w:val="en-GB"/>
@@ -677,13 +722,7 @@
         <w:rPr>
           <w:lang w:val="en-GB"/>
         </w:rPr>
-        <w:t>[1</w:t>
-      </w:r>
-      <w:r>
-        <w:rPr>
-          <w:lang w:val="en-GB"/>
-        </w:rPr>
-        <w:t>]</w:t>
+        <w:t>[1]</w:t>
       </w:r>
       <w:r>
         <w:rPr>
@@ -916,13 +955,7 @@
         <w:rPr>
           <w:lang w:val="en-GB"/>
         </w:rPr>
-        <w:t>94.6.13</w:t>
-      </w:r>
-      <w:r>
-        <w:rPr>
-          <w:lang w:val="en-GB"/>
-        </w:rPr>
-        <w:t xml:space="preserve"> JLO</w:t>
+        <w:t>94.6.13 JLO</w:t>
       </w:r>
     </w:p>
     <w:p>
@@ -1053,23 +1086,7 @@
         <w:sz w:val="16"/>
       </w:rPr>
       <w:tab/>
-      <w:t xml:space="preserve">Revista do DETUA, Vol. 1, Nº 1, </w:t>
-    </w:r>
-    <w:proofErr w:type="gramStart"/>
-    <w:r>
-      <w:rPr>
-        <w:smallCaps/>
-        <w:sz w:val="16"/>
-      </w:rPr>
-      <w:t>Janeiro</w:t>
-    </w:r>
-    <w:proofErr w:type="gramEnd"/>
-    <w:r>
-      <w:rPr>
-        <w:smallCaps/>
-        <w:sz w:val="16"/>
-      </w:rPr>
-      <w:t xml:space="preserve"> 1994</w:t>
+      <w:t>Revista do DETUA, Vol. 1, Nº 1, Janeiro 1994</w:t>
     </w:r>
     <w:r>
       <w:rPr>
@@ -1739,7 +1756,9 @@
   </w:style>
   <w:style w:type="character" w:default="1" w:styleId="DefaultParagraphFont">
     <w:name w:val="Default Paragraph Font"/>
+    <w:uiPriority w:val="1"/>
     <w:semiHidden/>
+    <w:unhideWhenUsed/>
   </w:style>
   <w:style w:type="table" w:default="1" w:styleId="TableNormal">
     <w:name w:val="Normal Table"/>
@@ -1908,18 +1927,16 @@
   </w:style>
   <w:style w:type="character" w:styleId="Hyperlink">
     <w:name w:val="Hyperlink"/>
-    <w:basedOn w:val="DefaultParagraphFont"/>
     <w:uiPriority w:val="99"/>
     <w:unhideWhenUsed/>
     <w:rsid w:val="0028102C"/>
     <w:rPr>
-      <w:color w:val="0563C1" w:themeColor="hyperlink"/>
+      <w:color w:val="0563C1"/>
       <w:u w:val="single"/>
     </w:rPr>
   </w:style>
   <w:style w:type="character" w:styleId="UnresolvedMention">
     <w:name w:val="Unresolved Mention"/>
-    <w:basedOn w:val="DefaultParagraphFont"/>
     <w:uiPriority w:val="99"/>
     <w:semiHidden/>
     <w:unhideWhenUsed/>
@@ -2228,6 +2245,21 @@
 </file>
 
 <file path=customXml/item1.xml><?xml version="1.0" encoding="utf-8"?>
+<p:properties xmlns:p="http://schemas.microsoft.com/office/2006/metadata/properties" xmlns:xsi="http://www.w3.org/2001/XMLSchema-instance" xmlns:pc="http://schemas.microsoft.com/office/infopath/2007/PartnerControls">
+  <documentManagement/>
+</p:properties>
+</file>
+
+<file path=customXml/item2.xml><?xml version="1.0" encoding="utf-8"?>
+<?mso-contentType ?>
+<FormTemplates xmlns="http://schemas.microsoft.com/sharepoint/v3/contenttype/forms">
+  <Display>DocumentLibraryForm</Display>
+  <Edit>DocumentLibraryForm</Edit>
+  <New>DocumentLibraryForm</New>
+</FormTemplates>
+</file>
+
+<file path=customXml/item3.xml><?xml version="1.0" encoding="utf-8"?>
 <ct:contentTypeSchema xmlns:ct="http://schemas.microsoft.com/office/2006/metadata/contentType" xmlns:ma="http://schemas.microsoft.com/office/2006/metadata/properties/metaAttributes" ct:_="" ma:_="" ma:contentTypeName="Document" ma:contentTypeID="0x01010060CEB974EC0D1545AF910DD996C9819E" ma:contentTypeVersion="12" ma:contentTypeDescription="Create a new document." ma:contentTypeScope="" ma:versionID="decaf19b0d18055999b8680fb6922626">
   <xsd:schema xmlns:xsd="http://www.w3.org/2001/XMLSchema" xmlns:xs="http://www.w3.org/2001/XMLSchema" xmlns:p="http://schemas.microsoft.com/office/2006/metadata/properties" xmlns:ns3="b13682d5-bf0a-4433-8778-bfb0117cb765" xmlns:ns4="e19336a5-6b12-4ff8-b469-c80c11215cc7" targetNamespace="http://schemas.microsoft.com/office/2006/metadata/properties" ma:root="true" ma:fieldsID="3ec9b2a739193d02324b197d268bc3f1" ns3:_="" ns4:_="">
     <xsd:import namespace="b13682d5-bf0a-4433-8778-bfb0117cb765"/>
@@ -2444,22 +2476,24 @@
 </ct:contentTypeSchema>
 </file>
 
-<file path=customXml/item2.xml><?xml version="1.0" encoding="utf-8"?>
-<?mso-contentType ?>
-<FormTemplates xmlns="http://schemas.microsoft.com/sharepoint/v3/contenttype/forms">
-  <Display>DocumentLibraryForm</Display>
-  <Edit>DocumentLibraryForm</Edit>
-  <New>DocumentLibraryForm</New>
-</FormTemplates>
+<file path=customXml/itemProps1.xml><?xml version="1.0" encoding="utf-8"?>
+<ds:datastoreItem xmlns:ds="http://schemas.openxmlformats.org/officeDocument/2006/customXml" ds:itemID="{054A378A-9EB9-4487-915C-54D9374D97FA}">
+  <ds:schemaRefs>
+    <ds:schemaRef ds:uri="http://schemas.microsoft.com/office/2006/metadata/properties"/>
+    <ds:schemaRef ds:uri="http://schemas.microsoft.com/office/infopath/2007/PartnerControls"/>
+  </ds:schemaRefs>
+</ds:datastoreItem>
 </file>
 
-<file path=customXml/item3.xml><?xml version="1.0" encoding="utf-8"?>
-<p:properties xmlns:p="http://schemas.microsoft.com/office/2006/metadata/properties" xmlns:xsi="http://www.w3.org/2001/XMLSchema-instance" xmlns:pc="http://schemas.microsoft.com/office/infopath/2007/PartnerControls">
-  <documentManagement/>
-</p:properties>
+<file path=customXml/itemProps2.xml><?xml version="1.0" encoding="utf-8"?>
+<ds:datastoreItem xmlns:ds="http://schemas.openxmlformats.org/officeDocument/2006/customXml" ds:itemID="{46E35087-815D-4627-B01D-0DCABE02E6A7}">
+  <ds:schemaRefs>
+    <ds:schemaRef ds:uri="http://schemas.microsoft.com/sharepoint/v3/contenttype/forms"/>
+  </ds:schemaRefs>
+</ds:datastoreItem>
 </file>
 
-<file path=customXml/itemProps1.xml><?xml version="1.0" encoding="utf-8"?>
+<file path=customXml/itemProps3.xml><?xml version="1.0" encoding="utf-8"?>
 <ds:datastoreItem xmlns:ds="http://schemas.openxmlformats.org/officeDocument/2006/customXml" ds:itemID="{318A0E6C-1E72-4E83-B6E3-E7775CF9356D}">
   <ds:schemaRefs>
     <ds:schemaRef ds:uri="http://schemas.microsoft.com/office/2006/metadata/contentType"/>
@@ -2476,29 +2510,4 @@
     <ds:schemaRef ds:uri="http://schemas.microsoft.com/internal/obd"/>
   </ds:schemaRefs>
 </ds:datastoreItem>
-</file>
-
-<file path=customXml/itemProps2.xml><?xml version="1.0" encoding="utf-8"?>
-<ds:datastoreItem xmlns:ds="http://schemas.openxmlformats.org/officeDocument/2006/customXml" ds:itemID="{46E35087-815D-4627-B01D-0DCABE02E6A7}">
-  <ds:schemaRefs>
-    <ds:schemaRef ds:uri="http://schemas.microsoft.com/sharepoint/v3/contenttype/forms"/>
-  </ds:schemaRefs>
-</ds:datastoreItem>
-</file>
-
-<file path=customXml/itemProps3.xml><?xml version="1.0" encoding="utf-8"?>
-<ds:datastoreItem xmlns:ds="http://schemas.openxmlformats.org/officeDocument/2006/customXml" ds:itemID="{054A378A-9EB9-4487-915C-54D9374D97FA}">
-  <ds:schemaRefs>
-    <ds:schemaRef ds:uri="http://schemas.microsoft.com/office/2006/documentManagement/types"/>
-    <ds:schemaRef ds:uri="http://schemas.microsoft.com/office/2006/metadata/properties"/>
-    <ds:schemaRef ds:uri="b13682d5-bf0a-4433-8778-bfb0117cb765"/>
-    <ds:schemaRef ds:uri="http://purl.org/dc/dcmitype/"/>
-    <ds:schemaRef ds:uri="http://purl.org/dc/terms/"/>
-    <ds:schemaRef ds:uri="http://www.w3.org/XML/1998/namespace"/>
-    <ds:schemaRef ds:uri="http://schemas.microsoft.com/office/infopath/2007/PartnerControls"/>
-    <ds:schemaRef ds:uri="http://schemas.openxmlformats.org/package/2006/metadata/core-properties"/>
-    <ds:schemaRef ds:uri="e19336a5-6b12-4ff8-b469-c80c11215cc7"/>
-    <ds:schemaRef ds:uri="http://purl.org/dc/elements/1.1/"/>
-  </ds:schemaRefs>
-</ds:datastoreItem>
 </file>
</xml_diff>

<commit_message>
Create Results file to analyse
Improvement for loop
</commit_message>
<xml_diff>
--- a/Report.docx
+++ b/Report.docx
@@ -7,22 +7,27 @@
         <w:pStyle w:val="titulo"/>
         <w:framePr w:wrap="notBeside"/>
       </w:pPr>
-      <w:proofErr w:type="spellStart"/>
-      <w:r>
+      <w:r>
+        <w:rPr>
+          <w:lang w:val="en-GB"/>
+        </w:rPr>
         <w:t>Minimum</w:t>
       </w:r>
-      <w:proofErr w:type="spellEnd"/>
       <w:r>
         <w:t xml:space="preserve"> </w:t>
       </w:r>
-      <w:proofErr w:type="spellStart"/>
-      <w:r>
+      <w:r>
+        <w:rPr>
+          <w:lang w:val="en-GB"/>
+        </w:rPr>
         <w:t>V</w:t>
       </w:r>
       <w:r>
+        <w:rPr>
+          <w:lang w:val="en-GB"/>
+        </w:rPr>
         <w:t>ertex</w:t>
       </w:r>
-      <w:proofErr w:type="spellEnd"/>
       <w:r>
         <w:t xml:space="preserve"> </w:t>
       </w:r>
@@ -90,7 +95,7 @@
         <w:t>Este trabalho apresent</w:t>
       </w:r>
       <w:r>
-        <w:t xml:space="preserve">a-se uma análise </w:t>
+        <w:t xml:space="preserve">a uma análise </w:t>
       </w:r>
       <w:r>
         <w:t xml:space="preserve">de </w:t>
@@ -101,21 +106,41 @@
       <w:r>
         <w:t xml:space="preserve">algoritmos de grafos, nomeadamente o </w:t>
       </w:r>
-      <w:proofErr w:type="spellStart"/>
-      <w:r>
-        <w:t>minimum</w:t>
-      </w:r>
-      <w:proofErr w:type="spellEnd"/>
+      <w:r>
+        <w:rPr>
+          <w:lang w:val="en-GB"/>
+        </w:rPr>
+        <w:t>M</w:t>
+      </w:r>
+      <w:r>
+        <w:rPr>
+          <w:lang w:val="en-GB"/>
+        </w:rPr>
+        <w:t>inimum</w:t>
+      </w:r>
       <w:r>
         <w:t xml:space="preserve"> </w:t>
       </w:r>
-      <w:proofErr w:type="spellStart"/>
-      <w:r>
-        <w:t>vertex</w:t>
-      </w:r>
-      <w:proofErr w:type="spellEnd"/>
-      <w:r>
-        <w:t xml:space="preserve"> cover</w:t>
+      <w:r>
+        <w:rPr>
+          <w:lang w:val="en-GB"/>
+        </w:rPr>
+        <w:t>V</w:t>
+      </w:r>
+      <w:r>
+        <w:rPr>
+          <w:lang w:val="en-GB"/>
+        </w:rPr>
+        <w:t>ertex</w:t>
+      </w:r>
+      <w:r>
+        <w:t xml:space="preserve"> </w:t>
+      </w:r>
+      <w:r>
+        <w:t>C</w:t>
+      </w:r>
+      <w:r>
+        <w:t>over</w:t>
       </w:r>
       <w:r>
         <w:t>.</w:t>
@@ -167,12 +192,6 @@
           <w:lang w:val="en-GB"/>
         </w:rPr>
       </w:pPr>
-      <w:r>
-        <w:rPr>
-          <w:lang w:val="en-GB"/>
-        </w:rPr>
-        <w:t>......</w:t>
-      </w:r>
     </w:p>
     <w:p>
       <w:pPr>
@@ -185,48 +204,7 @@
         <w:rPr>
           <w:lang w:val="en-GB"/>
         </w:rPr>
-        <w:t>II. Another heading  (The 1ª letter is caps)</w:t>
-      </w:r>
-    </w:p>
-    <w:p>
-      <w:pPr>
-        <w:rPr>
-          <w:lang w:val="en-GB"/>
-        </w:rPr>
-      </w:pPr>
-      <w:r>
-        <w:rPr>
-          <w:lang w:val="en-GB"/>
-        </w:rPr>
-        <w:t xml:space="preserve">When you want to create a figure, you must align it to the </w:t>
-      </w:r>
-      <w:proofErr w:type="spellStart"/>
-      <w:r>
-        <w:rPr>
-          <w:lang w:val="en-GB"/>
-        </w:rPr>
-        <w:t>center</w:t>
-      </w:r>
-      <w:proofErr w:type="spellEnd"/>
-      <w:r>
-        <w:rPr>
-          <w:lang w:val="en-GB"/>
-        </w:rPr>
-        <w:t xml:space="preserve">, insert a Frame in the selection </w:t>
-      </w:r>
-      <w:proofErr w:type="spellStart"/>
-      <w:r>
-        <w:rPr>
-          <w:lang w:val="en-GB"/>
-        </w:rPr>
-        <w:t>figure+legend</w:t>
-      </w:r>
-      <w:proofErr w:type="spellEnd"/>
-      <w:r>
-        <w:rPr>
-          <w:lang w:val="en-GB"/>
-        </w:rPr>
-        <w:t xml:space="preserve"> and select Format-Frame (top or bottom) in order to avoid figures in the middle of the page. Finally remove the Border.</w:t>
+        <w:t>II. Another heading (The 1ª letter is caps)</w:t>
       </w:r>
     </w:p>
     <w:p>
@@ -251,7 +229,19 @@
         <w:rPr>
           <w:lang w:val="en-GB"/>
         </w:rPr>
-        <w:t>Fig. 1 -  This is Style “legenda”.</w:t>
+        <w:t xml:space="preserve">Fig. 1 </w:t>
+      </w:r>
+      <w:r>
+        <w:rPr>
+          <w:lang w:val="en-GB"/>
+        </w:rPr>
+        <w:t>- Minimize</w:t>
+      </w:r>
+      <w:r>
+        <w:rPr>
+          <w:lang w:val="en-GB"/>
+        </w:rPr>
+        <w:t xml:space="preserve"> formula</w:t>
       </w:r>
     </w:p>
     <w:p>
@@ -455,7 +445,31 @@
         <w:rPr>
           <w:lang w:val="en-GB"/>
         </w:rPr>
-        <w:t>The graph and the adjacent are saved to a file. The graph file is called “output_graph.txt”</w:t>
+        <w:t xml:space="preserve">The graph and the adjacent are saved </w:t>
+      </w:r>
+      <w:r>
+        <w:rPr>
+          <w:lang w:val="en-GB"/>
+        </w:rPr>
+        <w:t xml:space="preserve">in different </w:t>
+      </w:r>
+      <w:r>
+        <w:rPr>
+          <w:lang w:val="en-GB"/>
+        </w:rPr>
+        <w:t>file</w:t>
+      </w:r>
+      <w:r>
+        <w:rPr>
+          <w:lang w:val="en-GB"/>
+        </w:rPr>
+        <w:t>s</w:t>
+      </w:r>
+      <w:r>
+        <w:rPr>
+          <w:lang w:val="en-GB"/>
+        </w:rPr>
+        <w:t>. The graph file is called “output_graph.txt”</w:t>
       </w:r>
       <w:r>
         <w:rPr>
@@ -566,7 +580,19 @@
         <w:rPr>
           <w:lang w:val="en-GB"/>
         </w:rPr>
-        <w:t xml:space="preserve"> smallest vertex cover in a given graph.</w:t>
+        <w:t xml:space="preserve"> smallest vertex cover in a </w:t>
+      </w:r>
+      <w:r>
+        <w:rPr>
+          <w:lang w:val="en-GB"/>
+        </w:rPr>
+        <w:t>g</w:t>
+      </w:r>
+      <w:r>
+        <w:rPr>
+          <w:lang w:val="en-GB"/>
+        </w:rPr>
+        <w:t>raph.</w:t>
       </w:r>
     </w:p>
     <w:p>
@@ -609,7 +635,13 @@
         <w:rPr>
           <w:lang w:val="en-GB"/>
         </w:rPr>
-        <w:t xml:space="preserve"> formula </w:t>
+        <w:t xml:space="preserve"> formula</w:t>
+      </w:r>
+      <w:r>
+        <w:rPr>
+          <w:lang w:val="en-GB"/>
+        </w:rPr>
+        <w:t>.</w:t>
       </w:r>
     </w:p>
     <w:p>
@@ -672,38 +704,15 @@
     <w:p>
       <w:pPr>
         <w:pStyle w:val="Heading1"/>
-      </w:pPr>
-      <w:proofErr w:type="spellStart"/>
-      <w:r>
+        <w:rPr>
+          <w:lang w:val="en-GB"/>
+        </w:rPr>
+      </w:pPr>
+      <w:r>
+        <w:rPr>
+          <w:lang w:val="en-GB"/>
+        </w:rPr>
         <w:t>References</w:t>
-      </w:r>
-      <w:proofErr w:type="spellEnd"/>
-    </w:p>
-    <w:p>
-      <w:pPr>
-        <w:rPr>
-          <w:lang w:val="en-GB"/>
-        </w:rPr>
-      </w:pPr>
-      <w:r>
-        <w:rPr>
-          <w:lang w:val="en-GB"/>
-        </w:rPr>
-        <w:t>Use the Style  “</w:t>
-      </w:r>
-      <w:proofErr w:type="spellStart"/>
-      <w:r>
-        <w:rPr>
-          <w:lang w:val="en-GB"/>
-        </w:rPr>
-        <w:t>referencia</w:t>
-      </w:r>
-      <w:proofErr w:type="spellEnd"/>
-      <w:r>
-        <w:rPr>
-          <w:lang w:val="en-GB"/>
-        </w:rPr>
-        <w:t>” to the references. Example:</w:t>
       </w:r>
     </w:p>
     <w:p>
@@ -729,243 +738,117 @@
           <w:lang w:val="en-GB"/>
         </w:rPr>
         <w:tab/>
-        <w:t xml:space="preserve">M. T. Rose and K. </w:t>
-      </w:r>
-      <w:proofErr w:type="spellStart"/>
-      <w:r>
-        <w:rPr>
-          <w:lang w:val="en-GB"/>
-        </w:rPr>
-        <w:t>McCloghrie</w:t>
-      </w:r>
-      <w:proofErr w:type="spellEnd"/>
-      <w:r>
-        <w:rPr>
-          <w:lang w:val="en-GB"/>
-        </w:rPr>
-        <w:t xml:space="preserve">, "Structure and Identification of Management Information for TCP/IP-based Internets", RFC 1155, DDN Network Information </w:t>
-      </w:r>
-      <w:proofErr w:type="spellStart"/>
-      <w:r>
-        <w:rPr>
-          <w:lang w:val="en-GB"/>
-        </w:rPr>
-        <w:t>Center</w:t>
-      </w:r>
-      <w:proofErr w:type="spellEnd"/>
-      <w:r>
-        <w:rPr>
-          <w:lang w:val="en-GB"/>
-        </w:rPr>
-        <w:t>, SRI International, May 1990.</w:t>
-      </w:r>
-    </w:p>
-    <w:p>
-      <w:pPr>
-        <w:rPr>
-          <w:lang w:val="en-GB"/>
-        </w:rPr>
-      </w:pPr>
-    </w:p>
-    <w:p>
-      <w:pPr>
-        <w:rPr>
-          <w:lang w:val="en-GB"/>
-        </w:rPr>
-      </w:pPr>
-      <w:r>
-        <w:rPr>
-          <w:lang w:val="en-GB"/>
-        </w:rPr>
-        <w:t>This file is available by anonymous FTP in:</w:t>
-      </w:r>
-    </w:p>
-    <w:p>
-      <w:r>
-        <w:t>greco.inesca.pt: ~/pub/</w:t>
-      </w:r>
-      <w:proofErr w:type="spellStart"/>
-      <w:r>
-        <w:t>docs</w:t>
-      </w:r>
-      <w:proofErr w:type="spellEnd"/>
-      <w:r>
-        <w:t>/dos/revdetua.doc</w:t>
-      </w:r>
-    </w:p>
-    <w:p>
-      <w:pPr>
-        <w:pStyle w:val="codigo"/>
-        <w:rPr>
-          <w:lang w:val="en-GB"/>
-        </w:rPr>
-      </w:pPr>
-      <w:r>
-        <w:rPr>
-          <w:lang w:val="en-GB"/>
-        </w:rPr>
-        <w:t>$ftp greco.inesca.pt</w:t>
-      </w:r>
-    </w:p>
-    <w:p>
-      <w:pPr>
-        <w:pStyle w:val="codigo"/>
-        <w:rPr>
-          <w:lang w:val="en-GB"/>
-        </w:rPr>
-      </w:pPr>
-      <w:r>
-        <w:rPr>
-          <w:lang w:val="en-GB"/>
-        </w:rPr>
-        <w:t xml:space="preserve">  user: anonymous</w:t>
-      </w:r>
-    </w:p>
-    <w:p>
-      <w:pPr>
-        <w:pStyle w:val="codigo"/>
-        <w:rPr>
-          <w:lang w:val="en-GB"/>
-        </w:rPr>
-      </w:pPr>
-      <w:r>
-        <w:rPr>
-          <w:lang w:val="en-GB"/>
-        </w:rPr>
-        <w:t xml:space="preserve">  passwd: &lt;none&gt;</w:t>
-      </w:r>
-    </w:p>
-    <w:p>
-      <w:pPr>
-        <w:pStyle w:val="codigo"/>
-        <w:rPr>
-          <w:lang w:val="en-GB"/>
-        </w:rPr>
-      </w:pPr>
-      <w:r>
-        <w:rPr>
-          <w:lang w:val="en-GB"/>
-        </w:rPr>
-        <w:t xml:space="preserve">  cd pub/docs/dos</w:t>
-      </w:r>
-    </w:p>
-    <w:p>
-      <w:pPr>
-        <w:pStyle w:val="codigo"/>
-        <w:rPr>
-          <w:lang w:val="en-GB"/>
-        </w:rPr>
-      </w:pPr>
-      <w:r>
-        <w:rPr>
-          <w:lang w:val="en-GB"/>
-        </w:rPr>
-        <w:t xml:space="preserve">  bin</w:t>
-      </w:r>
-    </w:p>
-    <w:p>
-      <w:pPr>
-        <w:pStyle w:val="codigo"/>
-        <w:rPr>
-          <w:lang w:val="en-GB"/>
-        </w:rPr>
-      </w:pPr>
-      <w:r>
-        <w:rPr>
-          <w:lang w:val="en-GB"/>
-        </w:rPr>
-        <w:t xml:space="preserve">  get revdetua.doc</w:t>
-      </w:r>
-    </w:p>
-    <w:p>
-      <w:pPr>
-        <w:pStyle w:val="codigo"/>
-        <w:rPr>
-          <w:lang w:val="en-GB"/>
-        </w:rPr>
-      </w:pPr>
-      <w:r>
-        <w:rPr>
-          <w:lang w:val="en-GB"/>
-        </w:rPr>
-        <w:t xml:space="preserve">  bye</w:t>
-      </w:r>
-    </w:p>
-    <w:p>
-      <w:pPr>
-        <w:pStyle w:val="codigo"/>
-        <w:rPr>
-          <w:lang w:val="en-GB"/>
-        </w:rPr>
-      </w:pPr>
-      <w:r>
-        <w:rPr>
-          <w:lang w:val="en-GB"/>
-        </w:rPr>
-        <w:t>$</w:t>
-      </w:r>
-    </w:p>
-    <w:p>
-      <w:pPr>
-        <w:rPr>
-          <w:lang w:val="en-GB"/>
-        </w:rPr>
-      </w:pPr>
-    </w:p>
-    <w:p>
-      <w:pPr>
-        <w:rPr>
-          <w:lang w:val="en-GB"/>
-        </w:rPr>
-      </w:pPr>
-      <w:r>
-        <w:rPr>
-          <w:lang w:val="en-GB"/>
-        </w:rPr>
-        <w:t xml:space="preserve">Any comments to enhance this format can be send to jlo@inesca.pt. </w:t>
-      </w:r>
-    </w:p>
-    <w:p>
-      <w:pPr>
-        <w:rPr>
-          <w:lang w:val="en-GB"/>
-        </w:rPr>
-      </w:pPr>
-      <w:r>
-        <w:rPr>
-          <w:lang w:val="en-GB"/>
-        </w:rPr>
-        <w:t>This document was written in Word for Windows 2.0.</w:t>
-      </w:r>
-    </w:p>
-    <w:p>
-      <w:pPr>
-        <w:rPr>
-          <w:lang w:val="en-GB"/>
-        </w:rPr>
-      </w:pPr>
-    </w:p>
-    <w:p>
-      <w:pPr>
-        <w:rPr>
-          <w:lang w:val="en-GB"/>
-        </w:rPr>
-      </w:pPr>
-      <w:r>
-        <w:rPr>
-          <w:lang w:val="en-GB"/>
-        </w:rPr>
-        <w:t>94.6.13 JLO</w:t>
-      </w:r>
-    </w:p>
-    <w:p>
-      <w:pPr>
-        <w:rPr>
-          <w:lang w:val="en-GB"/>
-        </w:rPr>
-      </w:pPr>
-    </w:p>
-    <w:p/>
+      </w:r>
+      <w:hyperlink r:id="rId14" w:history="1">
+        <w:r>
+          <w:rPr>
+            <w:rStyle w:val="Hyperlink"/>
+            <w:rFonts w:ascii="Reem Kufi" w:hAnsi="Reem Kufi"/>
+            <w:lang w:val="en-GB"/>
+          </w:rPr>
+          <w:t>http://dgtlview.blogspot.com/2015/07/vertex-cover-python-implementation.html</w:t>
+        </w:r>
+      </w:hyperlink>
+    </w:p>
+    <w:p>
+      <w:pPr>
+        <w:pStyle w:val="referencia"/>
+        <w:tabs>
+          <w:tab w:val="clear" w:pos="426"/>
+          <w:tab w:val="left" w:pos="360"/>
+        </w:tabs>
+        <w:ind w:left="360" w:hanging="360"/>
+        <w:rPr>
+          <w:lang w:val="en-GB"/>
+        </w:rPr>
+      </w:pPr>
+      <w:r>
+        <w:rPr>
+          <w:lang w:val="en-GB"/>
+        </w:rPr>
+        <w:t>[2]</w:t>
+      </w:r>
+      <w:r>
+        <w:rPr>
+          <w:lang w:val="en-GB"/>
+        </w:rPr>
+        <w:t xml:space="preserve"> </w:t>
+      </w:r>
+      <w:hyperlink r:id="rId15" w:history="1">
+        <w:r>
+          <w:rPr>
+            <w:rStyle w:val="Hyperlink"/>
+            <w:rFonts w:ascii="Reem Kufi" w:hAnsi="Reem Kufi"/>
+            <w:lang w:val="en-GB"/>
+          </w:rPr>
+          <w:t>https://www.geeksforgeeks.org/vertex-cover-problem-set-1-introduction-approximate-algorithm-2/</w:t>
+        </w:r>
+      </w:hyperlink>
+    </w:p>
+    <w:p>
+      <w:pPr>
+        <w:pStyle w:val="referencia"/>
+        <w:tabs>
+          <w:tab w:val="clear" w:pos="426"/>
+          <w:tab w:val="left" w:pos="360"/>
+        </w:tabs>
+        <w:ind w:left="360" w:hanging="360"/>
+        <w:rPr>
+          <w:rFonts w:ascii="Reem Kufi" w:hAnsi="Reem Kufi"/>
+          <w:lang w:val="en-GB"/>
+        </w:rPr>
+      </w:pPr>
+      <w:r>
+        <w:rPr>
+          <w:lang w:val="en-GB"/>
+        </w:rPr>
+        <w:t xml:space="preserve">[3]    </w:t>
+      </w:r>
+      <w:hyperlink r:id="rId16" w:history="1">
+        <w:r>
+          <w:rPr>
+            <w:rStyle w:val="Hyperlink"/>
+            <w:rFonts w:ascii="Reem Kufi" w:hAnsi="Reem Kufi"/>
+            <w:lang w:val="en-GB"/>
+          </w:rPr>
+          <w:t>https://en.wikipedia.org/wiki/Vertex_cover</w:t>
+        </w:r>
+      </w:hyperlink>
+    </w:p>
+    <w:p>
+      <w:pPr>
+        <w:pStyle w:val="referencia"/>
+        <w:tabs>
+          <w:tab w:val="clear" w:pos="426"/>
+          <w:tab w:val="left" w:pos="360"/>
+        </w:tabs>
+        <w:ind w:left="360" w:hanging="360"/>
+        <w:rPr>
+          <w:lang w:val="en-GB"/>
+        </w:rPr>
+      </w:pPr>
+    </w:p>
+    <w:p>
+      <w:pPr>
+        <w:rPr>
+          <w:lang w:val="en-GB"/>
+        </w:rPr>
+      </w:pPr>
+    </w:p>
+    <w:p>
+      <w:pPr>
+        <w:rPr>
+          <w:lang w:val="en-GB"/>
+        </w:rPr>
+      </w:pPr>
+    </w:p>
+    <w:p>
+      <w:pPr>
+        <w:rPr>
+          <w:lang w:val="en-GB"/>
+        </w:rPr>
+      </w:pPr>
+    </w:p>
     <w:sectPr>
       <w:type w:val="continuous"/>
       <w:pgSz w:w="11909" w:h="16834"/>
@@ -1007,7 +890,16 @@
     <w:pPr>
       <w:pStyle w:val="Footer"/>
       <w:jc w:val="right"/>
-    </w:pPr>
+      <w:rPr>
+        <w:lang w:val="en-GB"/>
+      </w:rPr>
+    </w:pPr>
+    <w:r>
+      <w:rPr>
+        <w:lang w:val="en-GB"/>
+      </w:rPr>
+      <w:t>1</w:t>
+    </w:r>
   </w:p>
 </w:ftr>
 </file>
@@ -1086,7 +978,23 @@
         <w:sz w:val="16"/>
       </w:rPr>
       <w:tab/>
-      <w:t>Revista do DETUA, Vol. 1, Nº 1, Janeiro 1994</w:t>
+      <w:t xml:space="preserve">Revista do DETUA, Vol. 1, Nº 1, </w:t>
+    </w:r>
+    <w:proofErr w:type="gramStart"/>
+    <w:r>
+      <w:rPr>
+        <w:smallCaps/>
+        <w:sz w:val="16"/>
+      </w:rPr>
+      <w:t>Janeiro</w:t>
+    </w:r>
+    <w:proofErr w:type="gramEnd"/>
+    <w:r>
+      <w:rPr>
+        <w:smallCaps/>
+        <w:sz w:val="16"/>
+      </w:rPr>
+      <w:t xml:space="preserve"> 1994</w:t>
     </w:r>
     <w:r>
       <w:rPr>
@@ -1120,15 +1028,14 @@
         <w:sz w:val="16"/>
       </w:rPr>
     </w:pPr>
-    <w:proofErr w:type="spellStart"/>
     <w:r>
       <w:rPr>
         <w:smallCaps/>
         <w:sz w:val="16"/>
+        <w:lang w:val="en-GB"/>
       </w:rPr>
       <w:t>Advanced</w:t>
     </w:r>
-    <w:proofErr w:type="spellEnd"/>
     <w:r>
       <w:rPr>
         <w:smallCaps/>
@@ -1136,15 +1043,14 @@
       </w:rPr>
       <w:t xml:space="preserve"> </w:t>
     </w:r>
-    <w:proofErr w:type="spellStart"/>
     <w:r>
       <w:rPr>
         <w:smallCaps/>
         <w:sz w:val="16"/>
+        <w:lang w:val="en-GB"/>
       </w:rPr>
       <w:t>Algorithms</w:t>
     </w:r>
-    <w:proofErr w:type="spellEnd"/>
     <w:r>
       <w:rPr>
         <w:smallCaps/>
@@ -1157,6 +1063,7 @@
       <w:rPr>
         <w:smallCaps/>
         <w:sz w:val="16"/>
+        <w:lang w:val="en-GB"/>
       </w:rPr>
       <w:t>december</w:t>
     </w:r>
@@ -1174,34 +1081,6 @@
         <w:sz w:val="16"/>
       </w:rPr>
       <w:tab/>
-    </w:r>
-    <w:r>
-      <w:rPr>
-        <w:sz w:val="16"/>
-      </w:rPr>
-      <w:fldChar w:fldCharType="begin"/>
-    </w:r>
-    <w:r>
-      <w:rPr>
-        <w:sz w:val="16"/>
-      </w:rPr>
-      <w:instrText xml:space="preserve">page </w:instrText>
-    </w:r>
-    <w:r>
-      <w:rPr>
-        <w:sz w:val="16"/>
-      </w:rPr>
-      <w:fldChar w:fldCharType="separate"/>
-    </w:r>
-    <w:r>
-      <w:rPr>
-        <w:noProof/>
-        <w:sz w:val="16"/>
-      </w:rPr>
-      <w:t>5</w:t>
-    </w:r>
-    <w:r>
-      <w:fldChar w:fldCharType="end"/>
     </w:r>
   </w:p>
   <w:p>
@@ -2245,18 +2124,18 @@
 </file>
 
 <file path=customXml/item1.xml><?xml version="1.0" encoding="utf-8"?>
-<p:properties xmlns:p="http://schemas.microsoft.com/office/2006/metadata/properties" xmlns:xsi="http://www.w3.org/2001/XMLSchema-instance" xmlns:pc="http://schemas.microsoft.com/office/infopath/2007/PartnerControls">
-  <documentManagement/>
-</p:properties>
-</file>
-
-<file path=customXml/item2.xml><?xml version="1.0" encoding="utf-8"?>
 <?mso-contentType ?>
 <FormTemplates xmlns="http://schemas.microsoft.com/sharepoint/v3/contenttype/forms">
   <Display>DocumentLibraryForm</Display>
   <Edit>DocumentLibraryForm</Edit>
   <New>DocumentLibraryForm</New>
 </FormTemplates>
+</file>
+
+<file path=customXml/item2.xml><?xml version="1.0" encoding="utf-8"?>
+<p:properties xmlns:p="http://schemas.microsoft.com/office/2006/metadata/properties" xmlns:xsi="http://www.w3.org/2001/XMLSchema-instance" xmlns:pc="http://schemas.microsoft.com/office/infopath/2007/PartnerControls">
+  <documentManagement/>
+</p:properties>
 </file>
 
 <file path=customXml/item3.xml><?xml version="1.0" encoding="utf-8"?>
@@ -2477,18 +2356,18 @@
 </file>
 
 <file path=customXml/itemProps1.xml><?xml version="1.0" encoding="utf-8"?>
-<ds:datastoreItem xmlns:ds="http://schemas.openxmlformats.org/officeDocument/2006/customXml" ds:itemID="{054A378A-9EB9-4487-915C-54D9374D97FA}">
+<ds:datastoreItem xmlns:ds="http://schemas.openxmlformats.org/officeDocument/2006/customXml" ds:itemID="{46E35087-815D-4627-B01D-0DCABE02E6A7}">
   <ds:schemaRefs>
-    <ds:schemaRef ds:uri="http://schemas.microsoft.com/office/2006/metadata/properties"/>
-    <ds:schemaRef ds:uri="http://schemas.microsoft.com/office/infopath/2007/PartnerControls"/>
+    <ds:schemaRef ds:uri="http://schemas.microsoft.com/sharepoint/v3/contenttype/forms"/>
   </ds:schemaRefs>
 </ds:datastoreItem>
 </file>
 
 <file path=customXml/itemProps2.xml><?xml version="1.0" encoding="utf-8"?>
-<ds:datastoreItem xmlns:ds="http://schemas.openxmlformats.org/officeDocument/2006/customXml" ds:itemID="{46E35087-815D-4627-B01D-0DCABE02E6A7}">
+<ds:datastoreItem xmlns:ds="http://schemas.openxmlformats.org/officeDocument/2006/customXml" ds:itemID="{054A378A-9EB9-4487-915C-54D9374D97FA}">
   <ds:schemaRefs>
-    <ds:schemaRef ds:uri="http://schemas.microsoft.com/sharepoint/v3/contenttype/forms"/>
+    <ds:schemaRef ds:uri="http://schemas.microsoft.com/office/2006/metadata/properties"/>
+    <ds:schemaRef ds:uri="http://schemas.microsoft.com/office/infopath/2007/PartnerControls"/>
   </ds:schemaRefs>
 </ds:datastoreItem>
 </file>

</xml_diff>

<commit_message>
add report finish work assignment
</commit_message>
<xml_diff>
--- a/Report.docx
+++ b/Report.docx
@@ -54,15 +54,12 @@
         <w:sectPr>
           <w:headerReference w:type="even" r:id="rId11"/>
           <w:headerReference w:type="default" r:id="rId12"/>
-          <w:footerReference w:type="even" r:id="rId13"/>
-          <w:footerReference w:type="default" r:id="rId14"/>
-          <w:headerReference w:type="first" r:id="rId15"/>
-          <w:footerReference w:type="first" r:id="rId16"/>
           <w:type w:val="continuous"/>
           <w:pgSz w:w="11909" w:h="16834"/>
           <w:pgMar w:top="1411" w:right="677" w:bottom="1411" w:left="1368" w:header="706" w:footer="706" w:gutter="0"/>
           <w:pgNumType w:start="5"/>
           <w:cols w:space="454"/>
+          <w:docGrid w:linePitch="272"/>
         </w:sectPr>
       </w:pPr>
     </w:p>
@@ -534,13 +531,31 @@
         <w:fldChar w:fldCharType="begin"/>
       </w:r>
       <w:r>
+        <w:instrText xml:space="preserve"> INCLUDEPICTURE  "https://upload.wikimedia.org/wikipedia/commons/thumb/b/bd/Minimum-vertex-cover.svg/220px-Minimum-vertex-cover.svg.png" \* MERGEFORMATINET </w:instrText>
+      </w:r>
+      <w:r>
+        <w:fldChar w:fldCharType="separate"/>
+      </w:r>
+      <w:r>
+        <w:fldChar w:fldCharType="begin"/>
+      </w:r>
+      <w:r>
+        <w:instrText xml:space="preserve"> INCLUDEPICTURE  "https://upload.wikimedia.org/wikipedia/commons/thumb/b/bd/Minimum-vertex-cover.svg/220px-Minimum-vertex-cover.svg.png" \* MERGEFORMATINET </w:instrText>
+      </w:r>
+      <w:r>
+        <w:fldChar w:fldCharType="separate"/>
+      </w:r>
+      <w:r>
+        <w:fldChar w:fldCharType="begin"/>
+      </w:r>
+      <w:r>
         <w:instrText xml:space="preserve"> </w:instrText>
       </w:r>
       <w:r>
-        <w:instrText>INCLUDEPICTURE  "https://upload.wiki</w:instrText>
-      </w:r>
-      <w:r>
-        <w:instrText>media.org/wikipedia/commons/thumb/b/bd/Minimum-vertex-cover.svg/220px-Minimum-vertex-cover.svg.png" \* MERGEFORMATINET</w:instrText>
+        <w:instrText>INCLUDEPICTURE  "https://upl</w:instrText>
+      </w:r>
+      <w:r>
+        <w:instrText>oad.wikimedia.org/wikipedia/commons/thumb/b/bd/Minimum-vertex-cover.svg/220px-Minimum-vertex-cover.svg.png" \* MERGEFORMATINET</w:instrText>
       </w:r>
       <w:r>
         <w:instrText xml:space="preserve"> </w:instrText>
@@ -569,8 +584,8 @@
             <v:path o:extrusionok="f" gradientshapeok="t" o:connecttype="rect"/>
             <o:lock v:ext="edit" aspectratio="t"/>
           </v:shapetype>
-          <v:shape id="_x0000_i1025" type="#_x0000_t75" alt="" style="width:165.2pt;height:49.6pt">
-            <v:imagedata r:id="rId17" r:href="rId18"/>
+          <v:shape id="_x0000_i1110" type="#_x0000_t75" alt="" style="width:164.95pt;height:49.45pt">
+            <v:imagedata r:id="rId13" r:href="rId14"/>
           </v:shape>
         </w:pict>
       </w:r>
@@ -589,33 +604,73 @@
       <w:r>
         <w:fldChar w:fldCharType="end"/>
       </w:r>
-    </w:p>
-    <w:p>
-      <w:pPr>
-        <w:framePr w:hSpace="181" w:wrap="notBeside" w:vAnchor="page" w:hAnchor="page" w:x="1253" w:y="10453"/>
-        <w:ind w:firstLine="0"/>
+      <w:r>
+        <w:fldChar w:fldCharType="end"/>
+      </w:r>
+      <w:r>
+        <w:fldChar w:fldCharType="end"/>
+      </w:r>
+    </w:p>
+    <w:p>
+      <w:pPr>
+        <w:pStyle w:val="Caption"/>
         <w:jc w:val="center"/>
         <w:rPr>
-          <w:lang w:val="en-GB"/>
-        </w:rPr>
-      </w:pPr>
-    </w:p>
-    <w:p>
-      <w:pPr>
-        <w:pStyle w:val="legenda"/>
-        <w:framePr w:hSpace="181" w:wrap="notBeside" w:vAnchor="page" w:hAnchor="page" w:x="1253" w:y="10453"/>
-        <w:rPr>
-          <w:lang w:val="en-GB"/>
-        </w:rPr>
-      </w:pPr>
-      <w:r>
-        <w:rPr>
-          <w:lang w:val="en-GB"/>
-        </w:rPr>
-        <w:t>Fig. 1</w:t>
-      </w:r>
-      <w:r>
-        <w:rPr>
+          <w:sz w:val="16"/>
+          <w:szCs w:val="16"/>
+          <w:lang w:val="en-GB"/>
+        </w:rPr>
+      </w:pPr>
+      <w:r>
+        <w:rPr>
+          <w:sz w:val="16"/>
+          <w:szCs w:val="16"/>
+          <w:lang w:val="en-GB"/>
+        </w:rPr>
+        <w:t xml:space="preserve">Figure </w:t>
+      </w:r>
+      <w:r>
+        <w:rPr>
+          <w:sz w:val="16"/>
+          <w:szCs w:val="16"/>
+        </w:rPr>
+        <w:fldChar w:fldCharType="begin"/>
+      </w:r>
+      <w:r>
+        <w:rPr>
+          <w:sz w:val="16"/>
+          <w:szCs w:val="16"/>
+          <w:lang w:val="en-GB"/>
+        </w:rPr>
+        <w:instrText xml:space="preserve"> SEQ Figura \* ARABIC </w:instrText>
+      </w:r>
+      <w:r>
+        <w:rPr>
+          <w:sz w:val="16"/>
+          <w:szCs w:val="16"/>
+        </w:rPr>
+        <w:fldChar w:fldCharType="separate"/>
+      </w:r>
+      <w:r>
+        <w:rPr>
+          <w:noProof/>
+          <w:sz w:val="16"/>
+          <w:szCs w:val="16"/>
+          <w:lang w:val="en-GB"/>
+        </w:rPr>
+        <w:t>1</w:t>
+      </w:r>
+      <w:r>
+        <w:rPr>
+          <w:sz w:val="16"/>
+          <w:szCs w:val="16"/>
+        </w:rPr>
+        <w:fldChar w:fldCharType="end"/>
+      </w:r>
+      <w:r>
+        <w:rPr>
+          <w:sz w:val="16"/>
+          <w:szCs w:val="16"/>
           <w:lang w:val="en-GB"/>
         </w:rPr>
         <w:t xml:space="preserve"> - Example of Minimum Vertex Cover</w:t>
@@ -627,6 +682,13 @@
           <w:lang w:val="en-GB"/>
         </w:rPr>
       </w:pPr>
+    </w:p>
+    <w:p>
+      <w:pPr>
+        <w:rPr>
+          <w:lang w:val="en-GB"/>
+        </w:rPr>
+      </w:pPr>
       <w:r>
         <w:rPr>
           <w:lang w:val="en-GB"/>
@@ -640,57 +702,6 @@
           <w:lang w:val="en-GB"/>
         </w:rPr>
       </w:pPr>
-    </w:p>
-    <w:p>
-      <w:pPr>
-        <w:keepNext/>
-        <w:rPr>
-          <w:noProof/>
-          <w:lang w:val="en-GB"/>
-        </w:rPr>
-      </w:pPr>
-    </w:p>
-    <w:p>
-      <w:pPr>
-        <w:framePr w:hSpace="181" w:wrap="notBeside" w:vAnchor="page" w:hAnchor="page" w:x="1380" w:y="12500"/>
-        <w:ind w:firstLine="0"/>
-        <w:jc w:val="center"/>
-        <w:rPr>
-          <w:lang w:val="en-GB"/>
-        </w:rPr>
-      </w:pPr>
-      <w:r>
-        <w:rPr>
-          <w:noProof/>
-          <w:lang w:val="en-GB"/>
-        </w:rPr>
-        <w:pict w14:anchorId="55C07F25">
-          <v:shape id="_x0000_i1026" type="#_x0000_t75" style="width:235.6pt;height:34pt;visibility:visible;mso-wrap-style:square">
-            <v:imagedata r:id="rId19" o:title=""/>
-          </v:shape>
-        </w:pict>
-      </w:r>
-    </w:p>
-    <w:p>
-      <w:pPr>
-        <w:pStyle w:val="legenda"/>
-        <w:framePr w:hSpace="181" w:wrap="notBeside" w:vAnchor="page" w:hAnchor="page" w:x="1380" w:y="12500"/>
-        <w:rPr>
-          <w:lang w:val="en-GB"/>
-        </w:rPr>
-      </w:pPr>
-      <w:r>
-        <w:rPr>
-          <w:lang w:val="en-GB"/>
-        </w:rPr>
-        <w:t xml:space="preserve">Fig. </w:t>
-      </w:r>
-      <w:r>
-        <w:rPr>
-          <w:lang w:val="en-GB"/>
-        </w:rPr>
-        <w:t>2 - Expression of Minimum Vertex Cover</w:t>
-      </w:r>
     </w:p>
     <w:p>
       <w:pPr>
@@ -855,6 +866,13 @@
     </w:p>
     <w:p>
       <w:pPr>
+        <w:rPr>
+          <w:lang w:val="en-GB"/>
+        </w:rPr>
+      </w:pPr>
+    </w:p>
+    <w:p>
+      <w:pPr>
         <w:pStyle w:val="Heading2"/>
         <w:ind w:left="357" w:hanging="357"/>
         <w:rPr>
@@ -1164,6 +1182,13 @@
     <w:p>
       <w:pPr>
         <w:rPr>
+          <w:lang w:val="en-GB"/>
+        </w:rPr>
+      </w:pPr>
+    </w:p>
+    <w:p>
+      <w:pPr>
+        <w:rPr>
           <w:i/>
           <w:iCs/>
           <w:lang w:val="en-GB"/>
@@ -1256,6 +1281,60 @@
     </w:p>
     <w:p>
       <w:pPr>
+        <w:framePr w:hSpace="181" w:wrap="notBeside" w:vAnchor="page" w:hAnchor="page" w:x="1286" w:y="13201"/>
+        <w:ind w:firstLine="0"/>
+        <w:jc w:val="center"/>
+        <w:rPr>
+          <w:lang w:val="en-GB"/>
+        </w:rPr>
+      </w:pPr>
+      <w:r>
+        <w:rPr>
+          <w:noProof/>
+          <w:lang w:val="en-GB"/>
+        </w:rPr>
+        <w:pict w14:anchorId="55C07F25">
+          <v:shape id="_x0000_i1143" type="#_x0000_t75" style="width:235.4pt;height:34pt;visibility:visible;mso-wrap-style:square">
+            <v:imagedata r:id="rId15" o:title=""/>
+          </v:shape>
+        </w:pict>
+      </w:r>
+    </w:p>
+    <w:p>
+      <w:pPr>
+        <w:pStyle w:val="legenda"/>
+        <w:framePr w:hSpace="181" w:wrap="notBeside" w:vAnchor="page" w:hAnchor="page" w:x="1286" w:y="13201"/>
+        <w:rPr>
+          <w:b/>
+          <w:bCs/>
+          <w:lang w:val="en-GB"/>
+        </w:rPr>
+      </w:pPr>
+      <w:r>
+        <w:rPr>
+          <w:b/>
+          <w:bCs/>
+          <w:lang w:val="en-GB"/>
+        </w:rPr>
+        <w:t>Figure 2 -</w:t>
+      </w:r>
+      <w:r>
+        <w:rPr>
+          <w:lang w:val="en-GB"/>
+        </w:rPr>
+        <w:t xml:space="preserve"> </w:t>
+      </w:r>
+      <w:r>
+        <w:rPr>
+          <w:b/>
+          <w:bCs/>
+          <w:lang w:val="en-GB"/>
+        </w:rPr>
+        <w:t>Expression of Minimum Vertex Cover</w:t>
+      </w:r>
+    </w:p>
+    <w:p>
+      <w:pPr>
         <w:rPr>
           <w:lang w:val="en-GB"/>
         </w:rPr>
@@ -1467,102 +1546,209 @@
     <w:p>
       <w:pPr>
         <w:rPr>
-          <w:lang w:val="en-GB"/>
-        </w:rPr>
-      </w:pPr>
-    </w:p>
-    <w:p>
-      <w:pPr>
-        <w:rPr>
-          <w:lang w:val="en-GB"/>
-        </w:rPr>
-      </w:pPr>
-    </w:p>
-    <w:p>
-      <w:pPr>
-        <w:rPr>
           <w:i/>
           <w:iCs/>
           <w:lang w:val="en-GB"/>
         </w:rPr>
       </w:pPr>
-    </w:p>
-    <w:p>
-      <w:pPr>
+      <w:r>
         <w:rPr>
           <w:i/>
           <w:iCs/>
-        </w:rPr>
-      </w:pPr>
+          <w:lang w:val="en-GB"/>
+        </w:rPr>
+        <w:t xml:space="preserve">C. </w:t>
+      </w:r>
       <w:r>
         <w:rPr>
           <w:i/>
           <w:iCs/>
-        </w:rPr>
-        <w:t xml:space="preserve">C. </w:t>
-      </w:r>
-      <w:proofErr w:type="spellStart"/>
-      <w:r>
+          <w:lang w:val="en-GB"/>
+        </w:rPr>
+        <w:t>Algorithm Complexity Analysis</w:t>
+      </w:r>
+    </w:p>
+    <w:p>
+      <w:pPr>
         <w:rPr>
           <w:i/>
           <w:iCs/>
-        </w:rPr>
-        <w:t>Algorithm</w:t>
-      </w:r>
-      <w:proofErr w:type="spellEnd"/>
+          <w:lang w:val="en-GB"/>
+        </w:rPr>
+      </w:pPr>
+    </w:p>
+    <w:p>
+      <w:pPr>
+        <w:rPr>
+          <w:lang w:val="en-GB"/>
+        </w:rPr>
+      </w:pPr>
+      <w:r>
+        <w:rPr>
+          <w:lang w:val="en-GB"/>
+        </w:rPr>
+        <w:t>The a</w:t>
+      </w:r>
+      <w:r>
+        <w:rPr>
+          <w:lang w:val="en-GB"/>
+        </w:rPr>
+        <w:t xml:space="preserve">lgorithm starts to make a matrix </w:t>
+      </w:r>
+      <w:r>
+        <w:rPr>
+          <w:lang w:val="en-GB"/>
+        </w:rPr>
+        <w:t xml:space="preserve">of the product </w:t>
+      </w:r>
+      <w:r>
+        <w:rPr>
+          <w:lang w:val="en-GB"/>
+        </w:rPr>
+        <w:t>of 01</w:t>
+      </w:r>
+      <w:r>
+        <w:rPr>
+          <w:lang w:val="en-GB"/>
+        </w:rPr>
+        <w:t xml:space="preserve"> of </w:t>
+      </w:r>
+      <w:r>
+        <w:rPr>
+          <w:lang w:val="en-GB"/>
+        </w:rPr>
+        <w:t xml:space="preserve">the number of vertices, and then loop through the same matrix </w:t>
+      </w:r>
+      <w:r>
+        <w:rPr>
+          <w:lang w:val="en-GB"/>
+        </w:rPr>
+        <w:t xml:space="preserve">and the adjacent matrix </w:t>
+      </w:r>
+      <w:r>
+        <w:rPr>
+          <w:lang w:val="en-GB"/>
+        </w:rPr>
+        <w:t>to find the vertex cover and the calculate the min of the operations.</w:t>
+      </w:r>
+    </w:p>
+    <w:p>
+      <w:pPr>
+        <w:ind w:firstLine="0"/>
+        <w:rPr>
+          <w:vertAlign w:val="superscript"/>
+          <w:lang w:val="en-GB"/>
+        </w:rPr>
+      </w:pPr>
+      <w:r>
+        <w:rPr>
+          <w:lang w:val="en-GB"/>
+        </w:rPr>
+        <w:t xml:space="preserve">The exhaustive search of algorithm can solve a minimum vertex cover in </w:t>
+      </w:r>
+      <w:r>
+        <w:rPr>
+          <w:lang w:val="en-GB"/>
+        </w:rPr>
+        <w:t>2</w:t>
+      </w:r>
       <w:r>
         <w:rPr>
           <w:i/>
           <w:iCs/>
-        </w:rPr>
-        <w:t xml:space="preserve"> </w:t>
-      </w:r>
-      <w:proofErr w:type="spellStart"/>
+          <w:vertAlign w:val="superscript"/>
+          <w:lang w:val="en-GB"/>
+        </w:rPr>
+        <w:t>k</w:t>
+      </w:r>
       <w:r>
         <w:rPr>
           <w:i/>
           <w:iCs/>
-        </w:rPr>
-        <w:t>Complexity</w:t>
-      </w:r>
-      <w:proofErr w:type="spellEnd"/>
+          <w:lang w:val="en-GB"/>
+        </w:rPr>
+        <w:t>n</w:t>
+      </w:r>
       <w:r>
         <w:rPr>
           <w:i/>
           <w:iCs/>
-        </w:rPr>
-        <w:t xml:space="preserve"> </w:t>
-      </w:r>
-      <w:proofErr w:type="spellStart"/>
+          <w:vertAlign w:val="superscript"/>
+          <w:lang w:val="en-GB"/>
+        </w:rPr>
+        <w:t>O</w:t>
+      </w:r>
       <w:r>
         <w:rPr>
           <w:i/>
           <w:iCs/>
-        </w:rPr>
-        <w:t>A</w:t>
-      </w:r>
-      <w:r>
-        <w:rPr>
-          <w:i/>
-          <w:iCs/>
-        </w:rPr>
-        <w:t>nalysis</w:t>
-      </w:r>
-      <w:proofErr w:type="spellEnd"/>
-    </w:p>
-    <w:p>
-      <w:pPr>
-        <w:rPr>
-          <w:i/>
-          <w:iCs/>
-        </w:rPr>
-      </w:pPr>
-    </w:p>
-    <w:p>
-      <w:pPr>
-        <w:rPr>
-          <w:i/>
-          <w:iCs/>
+          <w:vertAlign w:val="superscript"/>
+          <w:lang w:val="en-GB"/>
+        </w:rPr>
+        <w:t xml:space="preserve"> </w:t>
+      </w:r>
+    </w:p>
+    <w:p>
+      <w:pPr>
+        <w:ind w:firstLine="0"/>
+        <w:rPr>
+          <w:lang w:val="en-GB"/>
+        </w:rPr>
+      </w:pPr>
+      <w:r>
+        <w:rPr>
+          <w:lang w:val="en-GB"/>
+        </w:rPr>
+        <w:t xml:space="preserve">The best algorithm can achieve the solution in </w:t>
+      </w:r>
+      <w:r>
+        <w:rPr>
+          <w:lang w:val="en-GB"/>
+        </w:rPr>
+        <w:t>time</w:t>
+      </w:r>
+      <w:r>
+        <w:rPr>
+          <w:lang w:val="en-GB"/>
+        </w:rPr>
+        <w:t xml:space="preserve"> </w:t>
+      </w:r>
+      <w:r>
+        <w:rPr>
+          <w:noProof/>
+          <w:lang w:val="en-GB"/>
+        </w:rPr>
+        <w:pict w14:anchorId="39920879">
+          <v:shape id="Picture 1" o:spid="_x0000_i1087" type="#_x0000_t75" style="width:70.4pt;height:13.05pt;visibility:visible;mso-wrap-style:square">
+            <v:imagedata r:id="rId16" o:title=""/>
+          </v:shape>
+        </w:pict>
+      </w:r>
+      <w:r>
+        <w:rPr>
+          <w:lang w:val="en-GB"/>
+        </w:rPr>
+        <w:t xml:space="preserve"> </w:t>
+      </w:r>
+      <w:r>
+        <w:rPr>
+          <w:lang w:val="en-GB"/>
+        </w:rPr>
+        <w:t>where k is the number of vertices</w:t>
+      </w:r>
+      <w:r>
+        <w:rPr>
+          <w:lang w:val="en-GB"/>
+        </w:rPr>
+        <w:t>.</w:t>
+      </w:r>
+    </w:p>
+    <w:p>
+      <w:pPr>
+        <w:ind w:firstLine="0"/>
+        <w:rPr>
+          <w:color w:val="FF0000"/>
+          <w:lang w:val="en-GB"/>
         </w:rPr>
       </w:pPr>
     </w:p>
@@ -1575,6 +1761,9 @@
         </w:numPr>
       </w:pPr>
       <w:r>
+        <w:rPr>
+          <w:lang w:val="en-GB"/>
+        </w:rPr>
         <w:t xml:space="preserve"> </w:t>
       </w:r>
       <w:proofErr w:type="spellStart"/>
@@ -1598,67 +1787,6 @@
         <w:t>Analysis</w:t>
       </w:r>
       <w:proofErr w:type="spellEnd"/>
-    </w:p>
-    <w:p>
-      <w:pPr>
-        <w:framePr w:w="4347" w:hSpace="181" w:wrap="notBeside" w:vAnchor="page" w:hAnchor="page" w:x="7156" w:y="5105"/>
-        <w:ind w:firstLine="0"/>
-        <w:jc w:val="center"/>
-        <w:rPr>
-          <w:lang w:val="en-GB"/>
-        </w:rPr>
-      </w:pPr>
-    </w:p>
-    <w:p>
-      <w:pPr>
-        <w:pStyle w:val="legenda"/>
-        <w:framePr w:w="4347" w:hSpace="181" w:wrap="notBeside" w:vAnchor="page" w:hAnchor="page" w:x="7156" w:y="5105"/>
-        <w:rPr>
-          <w:lang w:val="en-GB"/>
-        </w:rPr>
-      </w:pPr>
-      <w:r>
-        <w:rPr>
-          <w:lang w:val="en-GB"/>
-        </w:rPr>
-        <w:t xml:space="preserve">Fig. </w:t>
-      </w:r>
-      <w:r>
-        <w:rPr>
-          <w:lang w:val="en-GB"/>
-        </w:rPr>
-        <w:t>4</w:t>
-      </w:r>
-      <w:r>
-        <w:rPr>
-          <w:lang w:val="en-GB"/>
-        </w:rPr>
-        <w:t xml:space="preserve"> </w:t>
-      </w:r>
-      <w:r>
-        <w:rPr>
-          <w:lang w:val="en-GB"/>
-        </w:rPr>
-        <w:t>–</w:t>
-      </w:r>
-      <w:r>
-        <w:rPr>
-          <w:lang w:val="en-GB"/>
-        </w:rPr>
-        <w:t xml:space="preserve"> </w:t>
-      </w:r>
-      <w:r>
-        <w:rPr>
-          <w:lang w:val="en-GB"/>
-        </w:rPr>
-        <w:t>Number of Operations</w:t>
-      </w:r>
-      <w:r>
-        <w:rPr>
-          <w:lang w:val="en-GB"/>
-        </w:rPr>
-        <w:t xml:space="preserve"> </w:t>
-      </w:r>
     </w:p>
     <w:p>
       <w:pPr>
@@ -1985,74 +2113,86 @@
     </w:p>
     <w:p>
       <w:pPr>
-        <w:framePr w:hSpace="181" w:wrap="notBeside" w:vAnchor="page" w:hAnchor="page" w:x="1612" w:y="12241"/>
-        <w:ind w:firstLine="0"/>
+        <w:keepNext/>
         <w:jc w:val="center"/>
-        <w:rPr>
-          <w:lang w:val="en-GB"/>
-        </w:rPr>
-      </w:pPr>
-    </w:p>
-    <w:p>
-      <w:pPr>
-        <w:pStyle w:val="legenda"/>
-        <w:framePr w:hSpace="181" w:wrap="notBeside" w:vAnchor="page" w:hAnchor="page" w:x="1612" w:y="12241"/>
-        <w:rPr>
-          <w:lang w:val="en-GB"/>
-        </w:rPr>
-      </w:pPr>
-      <w:r>
-        <w:rPr>
-          <w:lang w:val="en-GB"/>
-        </w:rPr>
-        <w:t>Fig. 3</w:t>
-      </w:r>
-      <w:r>
-        <w:rPr>
-          <w:lang w:val="en-GB"/>
-        </w:rPr>
-        <w:t xml:space="preserve"> </w:t>
-      </w:r>
-      <w:r>
-        <w:rPr>
-          <w:lang w:val="en-GB"/>
-        </w:rPr>
-        <w:t>–</w:t>
-      </w:r>
-      <w:r>
-        <w:rPr>
-          <w:lang w:val="en-GB"/>
-        </w:rPr>
-        <w:t xml:space="preserve"> </w:t>
-      </w:r>
-      <w:r>
-        <w:rPr>
-          <w:lang w:val="en-GB"/>
-        </w:rPr>
-        <w:t xml:space="preserve">Execution Time </w:t>
-      </w:r>
-    </w:p>
-    <w:p>
-      <w:pPr>
+      </w:pPr>
+      <w:r>
         <w:rPr>
           <w:noProof/>
           <w:lang w:val="en-GB"/>
         </w:rPr>
-      </w:pPr>
-      <w:r>
-        <w:rPr>
-          <w:noProof/>
-          <w:lang w:val="en-GB"/>
-        </w:rPr>
-        <w:pict w14:anchorId="5D547A0F">
-          <v:shape id="Picture 1" o:spid="_x0000_i1027" type="#_x0000_t75" style="width:235.2pt;height:140.8pt;visibility:visible;mso-wrap-style:square">
-            <v:imagedata r:id="rId20" o:title=""/>
+        <w:pict w14:anchorId="5ED87572">
+          <v:shape id="_x0000_i1100" type="#_x0000_t75" style="width:191.45pt;height:115.1pt;visibility:visible;mso-wrap-style:square">
+            <v:imagedata r:id="rId17" o:title=""/>
           </v:shape>
         </w:pict>
       </w:r>
     </w:p>
     <w:p>
       <w:pPr>
+        <w:pStyle w:val="Caption"/>
+        <w:jc w:val="center"/>
+        <w:rPr>
+          <w:noProof/>
+          <w:sz w:val="16"/>
+          <w:szCs w:val="16"/>
+          <w:lang w:val="en-GB"/>
+        </w:rPr>
+      </w:pPr>
+      <w:r>
+        <w:rPr>
+          <w:sz w:val="16"/>
+          <w:szCs w:val="16"/>
+        </w:rPr>
+        <w:t>Figur</w:t>
+      </w:r>
+      <w:r>
+        <w:rPr>
+          <w:sz w:val="16"/>
+          <w:szCs w:val="16"/>
+        </w:rPr>
+        <w:t>e</w:t>
+      </w:r>
+      <w:r>
+        <w:rPr>
+          <w:sz w:val="16"/>
+          <w:szCs w:val="16"/>
+        </w:rPr>
+        <w:t xml:space="preserve"> </w:t>
+      </w:r>
+      <w:r>
+        <w:rPr>
+          <w:sz w:val="16"/>
+          <w:szCs w:val="16"/>
+        </w:rPr>
+        <w:t>3</w:t>
+      </w:r>
+      <w:r>
+        <w:rPr>
+          <w:sz w:val="16"/>
+          <w:szCs w:val="16"/>
+        </w:rPr>
+        <w:t xml:space="preserve"> - </w:t>
+      </w:r>
+      <w:proofErr w:type="spellStart"/>
+      <w:r>
+        <w:rPr>
+          <w:sz w:val="16"/>
+          <w:szCs w:val="16"/>
+        </w:rPr>
+        <w:t>Execution</w:t>
+      </w:r>
+      <w:proofErr w:type="spellEnd"/>
+      <w:r>
+        <w:rPr>
+          <w:sz w:val="16"/>
+          <w:szCs w:val="16"/>
+        </w:rPr>
+        <w:t xml:space="preserve"> Time</w:t>
+      </w:r>
+    </w:p>
+    <w:p>
+      <w:pPr>
         <w:ind w:firstLine="0"/>
         <w:rPr>
           <w:lang w:val="en-GB"/>
@@ -2161,13 +2301,7 @@
     </w:p>
     <w:p>
       <w:pPr>
-        <w:rPr>
-          <w:lang w:val="en-GB"/>
-        </w:rPr>
-      </w:pPr>
-    </w:p>
-    <w:p>
-      <w:pPr>
+        <w:ind w:firstLine="0"/>
         <w:rPr>
           <w:i/>
           <w:iCs/>
@@ -2252,6 +2386,100 @@
     </w:p>
     <w:p>
       <w:pPr>
+        <w:keepNext/>
+        <w:ind w:left="720" w:firstLine="0"/>
+        <w:jc w:val="left"/>
+      </w:pPr>
+      <w:r>
+        <w:rPr>
+          <w:i/>
+          <w:noProof/>
+          <w:lang w:val="en-GB"/>
+        </w:rPr>
+        <w:pict w14:anchorId="0D1640BE">
+          <v:shape id="_x0000_i1028" type="#_x0000_t75" style="width:189.5pt;height:105.25pt;visibility:visible;mso-wrap-style:square">
+            <v:imagedata r:id="rId18" o:title=""/>
+          </v:shape>
+        </w:pict>
+      </w:r>
+    </w:p>
+    <w:p>
+      <w:pPr>
+        <w:pStyle w:val="Caption"/>
+        <w:jc w:val="center"/>
+        <w:rPr>
+          <w:i/>
+          <w:noProof/>
+          <w:sz w:val="16"/>
+          <w:szCs w:val="16"/>
+          <w:lang w:val="en-GB"/>
+        </w:rPr>
+      </w:pPr>
+      <w:r>
+        <w:rPr>
+          <w:sz w:val="16"/>
+          <w:szCs w:val="16"/>
+        </w:rPr>
+        <w:t xml:space="preserve">Figura </w:t>
+      </w:r>
+      <w:r>
+        <w:rPr>
+          <w:sz w:val="16"/>
+          <w:szCs w:val="16"/>
+        </w:rPr>
+        <w:t>4</w:t>
+      </w:r>
+      <w:r>
+        <w:rPr>
+          <w:sz w:val="16"/>
+          <w:szCs w:val="16"/>
+        </w:rPr>
+        <w:t xml:space="preserve"> - </w:t>
+      </w:r>
+      <w:proofErr w:type="spellStart"/>
+      <w:r>
+        <w:rPr>
+          <w:sz w:val="16"/>
+          <w:szCs w:val="16"/>
+        </w:rPr>
+        <w:t>Number</w:t>
+      </w:r>
+      <w:proofErr w:type="spellEnd"/>
+      <w:r>
+        <w:rPr>
+          <w:sz w:val="16"/>
+          <w:szCs w:val="16"/>
+        </w:rPr>
+        <w:t xml:space="preserve"> </w:t>
+      </w:r>
+      <w:proofErr w:type="spellStart"/>
+      <w:r>
+        <w:rPr>
+          <w:sz w:val="16"/>
+          <w:szCs w:val="16"/>
+        </w:rPr>
+        <w:t>of</w:t>
+      </w:r>
+      <w:proofErr w:type="spellEnd"/>
+      <w:r>
+        <w:rPr>
+          <w:sz w:val="16"/>
+          <w:szCs w:val="16"/>
+        </w:rPr>
+        <w:t xml:space="preserve"> </w:t>
+      </w:r>
+      <w:proofErr w:type="spellStart"/>
+      <w:r>
+        <w:rPr>
+          <w:sz w:val="16"/>
+          <w:szCs w:val="16"/>
+        </w:rPr>
+        <w:t>Operations</w:t>
+      </w:r>
+      <w:proofErr w:type="spellEnd"/>
+    </w:p>
+    <w:p>
+      <w:pPr>
         <w:ind w:left="720" w:firstLine="0"/>
         <w:rPr>
           <w:i/>
@@ -2259,18 +2487,16 @@
           <w:lang w:val="en-GB"/>
         </w:rPr>
       </w:pPr>
-      <w:r>
+    </w:p>
+    <w:p>
+      <w:pPr>
+        <w:ind w:left="720" w:firstLine="0"/>
         <w:rPr>
           <w:i/>
-          <w:noProof/>
-          <w:lang w:val="en-GB"/>
-        </w:rPr>
-        <w:pict w14:anchorId="0D1640BE">
-          <v:shape id="_x0000_i1038" type="#_x0000_t75" style="width:189.6pt;height:105.6pt;visibility:visible;mso-wrap-style:square">
-            <v:imagedata r:id="rId21" o:title=""/>
-          </v:shape>
-        </w:pict>
-      </w:r>
+          <w:iCs/>
+          <w:lang w:val="en-GB"/>
+        </w:rPr>
+      </w:pPr>
     </w:p>
     <w:p>
       <w:pPr>
@@ -2302,6 +2528,13 @@
         </w:rPr>
         <w:t>then the 75% growth more than the previous ones.</w:t>
       </w:r>
+    </w:p>
+    <w:p>
+      <w:pPr>
+        <w:rPr>
+          <w:lang w:val="en-GB"/>
+        </w:rPr>
+      </w:pPr>
     </w:p>
     <w:p>
       <w:pPr>
@@ -2397,76 +2630,481 @@
     </w:p>
     <w:p>
       <w:pPr>
-        <w:rPr>
-          <w:lang w:val="en-GB"/>
-        </w:rPr>
-      </w:pPr>
-    </w:p>
-    <w:p>
-      <w:pPr>
-        <w:framePr w:hSpace="181" w:wrap="notBeside" w:vAnchor="page" w:hAnchor="page" w:x="1612" w:y="12241"/>
+        <w:keepNext/>
+      </w:pPr>
+      <w:r>
+        <w:rPr>
+          <w:noProof/>
+          <w:lang w:val="en-GB"/>
+        </w:rPr>
+        <w:pict w14:anchorId="55AED39F">
+          <v:shape id="_x0000_i1139" type="#_x0000_t75" style="width:217.2pt;height:139.65pt;visibility:visible;mso-wrap-style:square">
+            <v:imagedata r:id="rId19" o:title=""/>
+          </v:shape>
+        </w:pict>
+      </w:r>
+    </w:p>
+    <w:p>
+      <w:pPr>
+        <w:pStyle w:val="Caption"/>
+        <w:jc w:val="center"/>
+        <w:rPr>
+          <w:sz w:val="16"/>
+          <w:szCs w:val="16"/>
+          <w:lang w:val="en-GB"/>
+        </w:rPr>
+      </w:pPr>
+      <w:r>
+        <w:rPr>
+          <w:sz w:val="16"/>
+          <w:szCs w:val="16"/>
+        </w:rPr>
+        <w:t>Figur</w:t>
+      </w:r>
+      <w:r>
+        <w:rPr>
+          <w:sz w:val="16"/>
+          <w:szCs w:val="16"/>
+        </w:rPr>
+        <w:t>e</w:t>
+      </w:r>
+      <w:r>
+        <w:rPr>
+          <w:sz w:val="16"/>
+          <w:szCs w:val="16"/>
+        </w:rPr>
+        <w:t xml:space="preserve"> 5 - Minimum </w:t>
+      </w:r>
+      <w:proofErr w:type="spellStart"/>
+      <w:r>
+        <w:rPr>
+          <w:sz w:val="16"/>
+          <w:szCs w:val="16"/>
+        </w:rPr>
+        <w:t>Vertex</w:t>
+      </w:r>
+      <w:proofErr w:type="spellEnd"/>
+      <w:r>
+        <w:rPr>
+          <w:sz w:val="16"/>
+          <w:szCs w:val="16"/>
+        </w:rPr>
+        <w:t xml:space="preserve"> Cover</w:t>
+      </w:r>
+    </w:p>
+    <w:p>
+      <w:pPr>
+        <w:rPr>
+          <w:lang w:val="en-GB"/>
+        </w:rPr>
+      </w:pPr>
+    </w:p>
+    <w:p>
+      <w:pPr>
+        <w:rPr>
+          <w:lang w:val="en-GB"/>
+        </w:rPr>
+      </w:pPr>
+      <w:r>
+        <w:rPr>
+          <w:lang w:val="en-GB"/>
+        </w:rPr>
+        <w:t xml:space="preserve">Analysing the image, it’s show that the number of minimum vertex cover doesn’t change </w:t>
+      </w:r>
+      <w:r>
+        <w:rPr>
+          <w:lang w:val="en-GB"/>
+        </w:rPr>
+        <w:t>due to the vertices.</w:t>
+      </w:r>
+    </w:p>
+    <w:p>
+      <w:pPr>
+        <w:rPr>
+          <w:lang w:val="en-GB"/>
+        </w:rPr>
+      </w:pPr>
+    </w:p>
+    <w:p>
+      <w:pPr>
+        <w:pStyle w:val="Heading2"/>
+        <w:numPr>
+          <w:ilvl w:val="0"/>
+          <w:numId w:val="2"/>
+        </w:numPr>
+        <w:rPr>
+          <w:lang w:val="en-GB"/>
+        </w:rPr>
+      </w:pPr>
+      <w:r>
+        <w:rPr>
+          <w:lang w:val="en-GB"/>
+        </w:rPr>
+        <w:t>Worst and Best Case</w:t>
+      </w:r>
+    </w:p>
+    <w:p>
+      <w:pPr>
+        <w:rPr>
+          <w:lang w:val="en-GB"/>
+        </w:rPr>
+      </w:pPr>
+      <w:r>
+        <w:rPr>
+          <w:lang w:val="en-GB"/>
+        </w:rPr>
+        <w:t xml:space="preserve">The </w:t>
+      </w:r>
+      <w:r>
+        <w:rPr>
+          <w:lang w:val="en-GB"/>
+        </w:rPr>
+        <w:t>w</w:t>
+      </w:r>
+      <w:r>
+        <w:rPr>
+          <w:lang w:val="en-GB"/>
+        </w:rPr>
+        <w:t>orst</w:t>
+      </w:r>
+      <w:r>
+        <w:rPr>
+          <w:lang w:val="en-GB"/>
+        </w:rPr>
+        <w:t xml:space="preserve"> and best</w:t>
+      </w:r>
+      <w:r>
+        <w:rPr>
+          <w:lang w:val="en-GB"/>
+        </w:rPr>
+        <w:t xml:space="preserve"> case based on analysis </w:t>
+      </w:r>
+      <w:r>
+        <w:rPr>
+          <w:lang w:val="en-GB"/>
+        </w:rPr>
+        <w:t xml:space="preserve">in the section A, the </w:t>
+      </w:r>
+      <w:r>
+        <w:rPr>
+          <w:lang w:val="en-GB"/>
+        </w:rPr>
+        <w:t>best</w:t>
+      </w:r>
+      <w:r>
+        <w:rPr>
+          <w:lang w:val="en-GB"/>
+        </w:rPr>
+        <w:t xml:space="preserve"> </w:t>
+      </w:r>
+      <w:r>
+        <w:rPr>
+          <w:lang w:val="en-GB"/>
+        </w:rPr>
+        <w:t>case</w:t>
+      </w:r>
+      <w:r>
+        <w:rPr>
+          <w:lang w:val="en-GB"/>
+        </w:rPr>
+        <w:t xml:space="preserve"> is</w:t>
+      </w:r>
+      <w:r>
+        <w:rPr>
+          <w:lang w:val="en-GB"/>
+        </w:rPr>
+        <w:t xml:space="preserve"> 25% of edges and </w:t>
+      </w:r>
+      <w:r>
+        <w:rPr>
+          <w:lang w:val="en-GB"/>
+        </w:rPr>
+        <w:t>worst</w:t>
+      </w:r>
+      <w:r>
+        <w:rPr>
+          <w:lang w:val="en-GB"/>
+        </w:rPr>
+        <w:t xml:space="preserve"> </w:t>
+      </w:r>
+      <w:r>
+        <w:rPr>
+          <w:lang w:val="en-GB"/>
+        </w:rPr>
+        <w:t xml:space="preserve">case </w:t>
+      </w:r>
+      <w:r>
+        <w:rPr>
+          <w:lang w:val="en-GB"/>
+        </w:rPr>
+        <w:t xml:space="preserve">is 75%. </w:t>
+      </w:r>
+    </w:p>
+    <w:p>
+      <w:pPr>
+        <w:rPr>
+          <w:lang w:val="en-GB"/>
+        </w:rPr>
+      </w:pPr>
+    </w:p>
+    <w:p>
+      <w:pPr>
+        <w:rPr>
+          <w:lang w:val="en-GB"/>
+        </w:rPr>
+      </w:pPr>
+    </w:p>
+    <w:p>
+      <w:pPr>
+        <w:rPr>
+          <w:lang w:val="en-GB"/>
+        </w:rPr>
+      </w:pPr>
+    </w:p>
+    <w:p>
+      <w:pPr>
+        <w:rPr>
+          <w:lang w:val="en-GB"/>
+        </w:rPr>
+      </w:pPr>
+    </w:p>
+    <w:p>
+      <w:pPr>
+        <w:pStyle w:val="Heading1"/>
+        <w:numPr>
+          <w:ilvl w:val="0"/>
+          <w:numId w:val="1"/>
+        </w:numPr>
+        <w:rPr>
+          <w:lang w:val="en-GB"/>
+        </w:rPr>
+      </w:pPr>
+      <w:r>
+        <w:rPr>
+          <w:lang w:val="en-GB"/>
+        </w:rPr>
+        <w:lastRenderedPageBreak/>
+        <w:t xml:space="preserve">Except </w:t>
+      </w:r>
+      <w:r>
+        <w:rPr>
+          <w:lang w:val="en-GB"/>
+        </w:rPr>
+        <w:t>time on largest vertices</w:t>
+      </w:r>
+    </w:p>
+    <w:p>
+      <w:pPr>
+        <w:rPr>
+          <w:lang w:val="en-GB"/>
+        </w:rPr>
+      </w:pPr>
+      <w:r>
+        <w:rPr>
+          <w:lang w:val="en-GB"/>
+        </w:rPr>
+        <w:t xml:space="preserve">In order </w:t>
+      </w:r>
+      <w:r>
+        <w:rPr>
+          <w:lang w:val="en-GB"/>
+        </w:rPr>
+        <w:t>to analyse the time to largest vertices,</w:t>
+      </w:r>
+      <w:r>
+        <w:rPr>
+          <w:lang w:val="en-GB"/>
+        </w:rPr>
+        <w:t xml:space="preserve"> it’s used the function by excel growth, due to the computer takes to long to find a solution for bigger vertices. The interval of vertices chosen as </w:t>
+      </w:r>
+      <w:r>
+        <w:rPr>
+          <w:lang w:val="en-GB"/>
+        </w:rPr>
+        <w:t>50, 250, 500, 900, note that 1000 the excel can’t calculate.</w:t>
+      </w:r>
+    </w:p>
+    <w:p>
+      <w:pPr>
+        <w:rPr>
+          <w:lang w:val="en-GB"/>
+        </w:rPr>
+      </w:pPr>
+      <w:r>
+        <w:rPr>
+          <w:lang w:val="en-GB"/>
+        </w:rPr>
+        <w:t xml:space="preserve">Analysing the figure 6 we can say that </w:t>
+      </w:r>
+      <w:r>
+        <w:rPr>
+          <w:lang w:val="en-GB"/>
+        </w:rPr>
+        <w:t>th</w:t>
+      </w:r>
+      <w:r>
+        <w:rPr>
+          <w:lang w:val="en-GB"/>
+        </w:rPr>
+        <w:t xml:space="preserve">e best time was 75 % of edges and the worst 25%. </w:t>
+      </w:r>
+    </w:p>
+    <w:p>
+      <w:pPr>
+        <w:rPr>
+          <w:lang w:val="en-GB"/>
+        </w:rPr>
+      </w:pPr>
+    </w:p>
+    <w:p>
+      <w:pPr>
+        <w:rPr>
+          <w:lang w:val="en-GB"/>
+        </w:rPr>
+      </w:pPr>
+    </w:p>
+    <w:p>
+      <w:pPr>
+        <w:rPr>
+          <w:lang w:val="en-GB"/>
+        </w:rPr>
+      </w:pPr>
+    </w:p>
+    <w:p>
+      <w:pPr>
+        <w:keepNext/>
+      </w:pPr>
+      <w:r>
+        <w:rPr>
+          <w:noProof/>
+          <w:lang w:val="en-GB"/>
+        </w:rPr>
+        <w:pict w14:anchorId="1436776E">
+          <v:shape id="_x0000_i1171" type="#_x0000_t75" style="width:235.4pt;height:138.45pt;visibility:visible;mso-wrap-style:square">
+            <v:imagedata r:id="rId20" o:title=""/>
+          </v:shape>
+        </w:pict>
+      </w:r>
+    </w:p>
+    <w:p>
+      <w:pPr>
+        <w:pStyle w:val="Caption"/>
+        <w:ind w:firstLine="720"/>
+        <w:jc w:val="center"/>
+      </w:pPr>
+      <w:r>
+        <w:t xml:space="preserve">Figure 6 - </w:t>
+      </w:r>
+      <w:proofErr w:type="spellStart"/>
+      <w:r>
+        <w:t>Except</w:t>
+      </w:r>
+      <w:proofErr w:type="spellEnd"/>
+      <w:r>
+        <w:t xml:space="preserve"> Time</w:t>
+      </w:r>
+    </w:p>
+    <w:p/>
+    <w:p/>
+    <w:p>
+      <w:pPr>
+        <w:rPr>
+          <w:lang w:val="en-GB"/>
+        </w:rPr>
+      </w:pPr>
+    </w:p>
+    <w:p>
+      <w:pPr>
+        <w:pStyle w:val="Heading1"/>
+        <w:numPr>
+          <w:ilvl w:val="0"/>
+          <w:numId w:val="1"/>
+        </w:numPr>
+        <w:rPr>
+          <w:lang w:val="en-GB"/>
+        </w:rPr>
+      </w:pPr>
+      <w:r>
+        <w:rPr>
+          <w:lang w:val="en-GB"/>
+        </w:rPr>
+        <w:t>Conclusion</w:t>
+      </w:r>
+    </w:p>
+    <w:p>
+      <w:pPr>
+        <w:rPr>
+          <w:lang w:val="en-GB"/>
+        </w:rPr>
+      </w:pPr>
+      <w:r>
+        <w:rPr>
+          <w:lang w:val="en-GB"/>
+        </w:rPr>
+        <w:t xml:space="preserve">Through the analysis of various types of the graphs previously showed, </w:t>
+      </w:r>
+      <w:r>
+        <w:rPr>
+          <w:lang w:val="en-GB"/>
+        </w:rPr>
+        <w:t xml:space="preserve">it is concluded that the percentage of edges has </w:t>
+      </w:r>
+      <w:r>
+        <w:rPr>
+          <w:lang w:val="en-GB"/>
+        </w:rPr>
+        <w:t>an</w:t>
+      </w:r>
+      <w:r>
+        <w:rPr>
+          <w:lang w:val="en-GB"/>
+        </w:rPr>
+        <w:t xml:space="preserve"> impact on the execution on time. </w:t>
+      </w:r>
+    </w:p>
+    <w:p>
+      <w:pPr>
+        <w:rPr>
+          <w:lang w:val="en-GB"/>
+        </w:rPr>
+      </w:pPr>
+      <w:r>
+        <w:rPr>
+          <w:lang w:val="en-GB"/>
+        </w:rPr>
+        <w:t>Due to the complexity of using the exhaustive search algorithm developed</w:t>
+      </w:r>
+      <w:r>
+        <w:rPr>
+          <w:lang w:val="en-GB"/>
+        </w:rPr>
+        <w:t xml:space="preserve">, it is not possible to run on the personal computer for bigger graphs </w:t>
+      </w:r>
+    </w:p>
+    <w:p>
+      <w:pPr>
+        <w:rPr>
+          <w:lang w:val="en-GB"/>
+        </w:rPr>
+      </w:pPr>
+    </w:p>
+    <w:p>
+      <w:pPr>
+        <w:rPr>
+          <w:lang w:val="en-GB"/>
+        </w:rPr>
+      </w:pPr>
+    </w:p>
+    <w:p>
+      <w:pPr>
+        <w:rPr>
+          <w:lang w:val="en-GB"/>
+        </w:rPr>
+      </w:pPr>
+    </w:p>
+    <w:p>
+      <w:pPr>
         <w:ind w:firstLine="0"/>
-        <w:jc w:val="center"/>
-        <w:rPr>
-          <w:lang w:val="en-GB"/>
-        </w:rPr>
-      </w:pPr>
-    </w:p>
-    <w:p>
-      <w:pPr>
-        <w:pStyle w:val="legenda"/>
-        <w:framePr w:hSpace="181" w:wrap="notBeside" w:vAnchor="page" w:hAnchor="page" w:x="1612" w:y="12241"/>
-        <w:rPr>
-          <w:lang w:val="en-GB"/>
-        </w:rPr>
-      </w:pPr>
-      <w:r>
-        <w:rPr>
-          <w:lang w:val="en-GB"/>
-        </w:rPr>
-        <w:t>Fig. 3</w:t>
-      </w:r>
-      <w:r>
-        <w:rPr>
-          <w:lang w:val="en-GB"/>
-        </w:rPr>
-        <w:t xml:space="preserve"> </w:t>
-      </w:r>
-      <w:r>
-        <w:rPr>
-          <w:lang w:val="en-GB"/>
-        </w:rPr>
-        <w:t>–</w:t>
-      </w:r>
-      <w:r>
-        <w:rPr>
-          <w:lang w:val="en-GB"/>
-        </w:rPr>
-        <w:t xml:space="preserve"> </w:t>
-      </w:r>
-      <w:r>
-        <w:rPr>
-          <w:lang w:val="en-GB"/>
-        </w:rPr>
-        <w:t xml:space="preserve">Execution Time </w:t>
-      </w:r>
-    </w:p>
-    <w:p>
-      <w:pPr>
-        <w:rPr>
-          <w:lang w:val="en-GB"/>
-        </w:rPr>
-      </w:pPr>
-    </w:p>
-    <w:p>
-      <w:pPr>
-        <w:rPr>
-          <w:lang w:val="en-GB"/>
-        </w:rPr>
-      </w:pPr>
-    </w:p>
-    <w:p>
-      <w:pPr>
         <w:rPr>
           <w:lang w:val="en-GB"/>
         </w:rPr>
@@ -2482,6 +3120,7 @@
     <w:p>
       <w:pPr>
         <w:pStyle w:val="Heading1"/>
+        <w:ind w:firstLine="0"/>
         <w:rPr>
           <w:lang w:val="en-GB"/>
         </w:rPr>
@@ -2517,7 +3156,7 @@
         </w:rPr>
         <w:tab/>
       </w:r>
-      <w:hyperlink r:id="rId22" w:history="1">
+      <w:hyperlink r:id="rId21" w:history="1">
         <w:r>
           <w:rPr>
             <w:rStyle w:val="Hyperlink"/>
@@ -2552,7 +3191,7 @@
         </w:rPr>
         <w:t xml:space="preserve"> </w:t>
       </w:r>
-      <w:hyperlink r:id="rId23" w:history="1">
+      <w:hyperlink r:id="rId22" w:history="1">
         <w:r>
           <w:rPr>
             <w:rStyle w:val="Hyperlink"/>
@@ -2582,7 +3221,7 @@
         </w:rPr>
         <w:t xml:space="preserve">[3]    </w:t>
       </w:r>
-      <w:hyperlink r:id="rId24" w:history="1">
+      <w:hyperlink r:id="rId23" w:history="1">
         <w:r>
           <w:rPr>
             <w:rStyle w:val="Hyperlink"/>
@@ -2602,6 +3241,7 @@
         </w:tabs>
         <w:ind w:left="360" w:hanging="360"/>
         <w:rPr>
+          <w:rFonts w:ascii="Reem Kufi" w:hAnsi="Reem Kufi"/>
           <w:lang w:val="en-GB"/>
         </w:rPr>
       </w:pPr>
@@ -2611,10 +3251,11 @@
         </w:rPr>
         <w:t xml:space="preserve">[4]    </w:t>
       </w:r>
-      <w:hyperlink r:id="rId25" w:history="1">
+      <w:hyperlink r:id="rId24" w:history="1">
         <w:r>
           <w:rPr>
             <w:rStyle w:val="Hyperlink"/>
+            <w:rFonts w:ascii="Reem Kufi" w:hAnsi="Reem Kufi"/>
             <w:lang w:val="en-GB"/>
           </w:rPr>
           <w:t>https://www.geeksforgeeks.org/python-itertools-product/</w:t>
@@ -2656,6 +3297,7 @@
       </w:pPr>
     </w:p>
     <w:sectPr>
+      <w:headerReference w:type="default" r:id="rId25"/>
       <w:type w:val="continuous"/>
       <w:pgSz w:w="11909" w:h="16834"/>
       <w:pgMar w:top="1411" w:right="677" w:bottom="1411" w:left="1368" w:header="720" w:footer="720" w:gutter="0"/>
@@ -2688,36 +3330,6 @@
     </w:p>
   </w:endnote>
 </w:endnotes>
-</file>
-
-<file path=word/footer1.xml><?xml version="1.0" encoding="utf-8"?>
-<w:ftr xmlns:wpc="http://schemas.microsoft.com/office/word/2010/wordprocessingCanvas" xmlns:cx="http://schemas.microsoft.com/office/drawing/2014/chartex" xmlns:cx1="http://schemas.microsoft.com/office/drawing/2015/9/8/chartex" xmlns:cx2="http://schemas.microsoft.com/office/drawing/2015/10/21/chartex" xmlns:cx3="http://schemas.microsoft.com/office/drawing/2016/5/9/chartex" xmlns:cx4="http://schemas.microsoft.com/office/drawing/2016/5/10/chartex" xmlns:cx5="http://schemas.microsoft.com/office/drawing/2016/5/11/chartex" xmlns:cx6="http://schemas.microsoft.com/office/drawing/2016/5/12/chartex" xmlns:cx7="http://schemas.microsoft.com/office/drawing/2016/5/13/chartex" xmlns:cx8="http://schemas.microsoft.com/office/drawing/2016/5/14/chartex" xmlns:mc="http://schemas.openxmlformats.org/markup-compatibility/2006" xmlns:aink="http://schemas.microsoft.com/office/drawing/2016/ink" xmlns:am3d="http://schemas.microsoft.com/office/drawing/2017/model3d" xmlns:o="urn:schemas-microsoft-com:office:office" xmlns:r="http://schemas.openxmlformats.org/officeDocument/2006/relationships" xmlns:m="http://schemas.openxmlformats.org/officeDocument/2006/math" xmlns:v="urn:schemas-microsoft-com:vml" xmlns:wp14="http://schemas.microsoft.com/office/word/2010/wordprocessingDrawing" xmlns:wp="http://schemas.openxmlformats.org/drawingml/2006/wordprocessingDrawing" xmlns:w10="urn:schemas-microsoft-com:office:word" xmlns:w="http://schemas.openxmlformats.org/wordprocessingml/2006/main" xmlns:w14="http://schemas.microsoft.com/office/word/2010/wordml" xmlns:w15="http://schemas.microsoft.com/office/word/2012/wordml" xmlns:w16cex="http://schemas.microsoft.com/office/word/2018/wordml/cex" xmlns:w16cid="http://schemas.microsoft.com/office/word/2016/wordml/cid" xmlns:w16="http://schemas.microsoft.com/office/word/2018/wordml" xmlns:w16sdtdh="http://schemas.microsoft.com/office/word/2020/wordml/sdtdatahash" xmlns:w16se="http://schemas.microsoft.com/office/word/2015/wordml/symex" xmlns:wpg="http://schemas.microsoft.com/office/word/2010/wordprocessingGroup" xmlns:wpi="http://schemas.microsoft.com/office/word/2010/wordprocessingInk" xmlns:wne="http://schemas.microsoft.com/office/word/2006/wordml" xmlns:wps="http://schemas.microsoft.com/office/word/2010/wordprocessingShape" mc:Ignorable="w14 w15 w16se w16cid w16 w16cex w16sdtdh wp14">
-  <w:p>
-    <w:pPr>
-      <w:pStyle w:val="Footer"/>
-    </w:pPr>
-  </w:p>
-</w:ftr>
-</file>
-
-<file path=word/footer2.xml><?xml version="1.0" encoding="utf-8"?>
-<w:ftr xmlns:wpc="http://schemas.microsoft.com/office/word/2010/wordprocessingCanvas" xmlns:cx="http://schemas.microsoft.com/office/drawing/2014/chartex" xmlns:cx1="http://schemas.microsoft.com/office/drawing/2015/9/8/chartex" xmlns:cx2="http://schemas.microsoft.com/office/drawing/2015/10/21/chartex" xmlns:cx3="http://schemas.microsoft.com/office/drawing/2016/5/9/chartex" xmlns:cx4="http://schemas.microsoft.com/office/drawing/2016/5/10/chartex" xmlns:cx5="http://schemas.microsoft.com/office/drawing/2016/5/11/chartex" xmlns:cx6="http://schemas.microsoft.com/office/drawing/2016/5/12/chartex" xmlns:cx7="http://schemas.microsoft.com/office/drawing/2016/5/13/chartex" xmlns:cx8="http://schemas.microsoft.com/office/drawing/2016/5/14/chartex" xmlns:mc="http://schemas.openxmlformats.org/markup-compatibility/2006" xmlns:aink="http://schemas.microsoft.com/office/drawing/2016/ink" xmlns:am3d="http://schemas.microsoft.com/office/drawing/2017/model3d" xmlns:o="urn:schemas-microsoft-com:office:office" xmlns:r="http://schemas.openxmlformats.org/officeDocument/2006/relationships" xmlns:m="http://schemas.openxmlformats.org/officeDocument/2006/math" xmlns:v="urn:schemas-microsoft-com:vml" xmlns:wp14="http://schemas.microsoft.com/office/word/2010/wordprocessingDrawing" xmlns:wp="http://schemas.openxmlformats.org/drawingml/2006/wordprocessingDrawing" xmlns:w10="urn:schemas-microsoft-com:office:word" xmlns:w="http://schemas.openxmlformats.org/wordprocessingml/2006/main" xmlns:w14="http://schemas.microsoft.com/office/word/2010/wordml" xmlns:w15="http://schemas.microsoft.com/office/word/2012/wordml" xmlns:w16cex="http://schemas.microsoft.com/office/word/2018/wordml/cex" xmlns:w16cid="http://schemas.microsoft.com/office/word/2016/wordml/cid" xmlns:w16="http://schemas.microsoft.com/office/word/2018/wordml" xmlns:w16sdtdh="http://schemas.microsoft.com/office/word/2020/wordml/sdtdatahash" xmlns:w16se="http://schemas.microsoft.com/office/word/2015/wordml/symex" xmlns:wpg="http://schemas.microsoft.com/office/word/2010/wordprocessingGroup" xmlns:wpi="http://schemas.microsoft.com/office/word/2010/wordprocessingInk" xmlns:wne="http://schemas.microsoft.com/office/word/2006/wordml" xmlns:wps="http://schemas.microsoft.com/office/word/2010/wordprocessingShape" mc:Ignorable="w14 w15 w16se w16cid w16 w16cex w16sdtdh wp14">
-  <w:p>
-    <w:pPr>
-      <w:pStyle w:val="Footer"/>
-    </w:pPr>
-  </w:p>
-</w:ftr>
-</file>
-
-<file path=word/footer3.xml><?xml version="1.0" encoding="utf-8"?>
-<w:ftr xmlns:wpc="http://schemas.microsoft.com/office/word/2010/wordprocessingCanvas" xmlns:cx="http://schemas.microsoft.com/office/drawing/2014/chartex" xmlns:cx1="http://schemas.microsoft.com/office/drawing/2015/9/8/chartex" xmlns:cx2="http://schemas.microsoft.com/office/drawing/2015/10/21/chartex" xmlns:cx3="http://schemas.microsoft.com/office/drawing/2016/5/9/chartex" xmlns:cx4="http://schemas.microsoft.com/office/drawing/2016/5/10/chartex" xmlns:cx5="http://schemas.microsoft.com/office/drawing/2016/5/11/chartex" xmlns:cx6="http://schemas.microsoft.com/office/drawing/2016/5/12/chartex" xmlns:cx7="http://schemas.microsoft.com/office/drawing/2016/5/13/chartex" xmlns:cx8="http://schemas.microsoft.com/office/drawing/2016/5/14/chartex" xmlns:mc="http://schemas.openxmlformats.org/markup-compatibility/2006" xmlns:aink="http://schemas.microsoft.com/office/drawing/2016/ink" xmlns:am3d="http://schemas.microsoft.com/office/drawing/2017/model3d" xmlns:o="urn:schemas-microsoft-com:office:office" xmlns:r="http://schemas.openxmlformats.org/officeDocument/2006/relationships" xmlns:m="http://schemas.openxmlformats.org/officeDocument/2006/math" xmlns:v="urn:schemas-microsoft-com:vml" xmlns:wp14="http://schemas.microsoft.com/office/word/2010/wordprocessingDrawing" xmlns:wp="http://schemas.openxmlformats.org/drawingml/2006/wordprocessingDrawing" xmlns:w10="urn:schemas-microsoft-com:office:word" xmlns:w="http://schemas.openxmlformats.org/wordprocessingml/2006/main" xmlns:w14="http://schemas.microsoft.com/office/word/2010/wordml" xmlns:w15="http://schemas.microsoft.com/office/word/2012/wordml" xmlns:w16cex="http://schemas.microsoft.com/office/word/2018/wordml/cex" xmlns:w16cid="http://schemas.microsoft.com/office/word/2016/wordml/cid" xmlns:w16="http://schemas.microsoft.com/office/word/2018/wordml" xmlns:w16sdtdh="http://schemas.microsoft.com/office/word/2020/wordml/sdtdatahash" xmlns:w16se="http://schemas.microsoft.com/office/word/2015/wordml/symex" xmlns:wpg="http://schemas.microsoft.com/office/word/2010/wordprocessingGroup" xmlns:wpi="http://schemas.microsoft.com/office/word/2010/wordprocessingInk" xmlns:wne="http://schemas.microsoft.com/office/word/2006/wordml" xmlns:wps="http://schemas.microsoft.com/office/word/2010/wordprocessingShape" mc:Ignorable="w14 w15 w16se w16cid w16 w16cex w16sdtdh wp14">
-  <w:p>
-    <w:pPr>
-      <w:pStyle w:val="Footer"/>
-    </w:pPr>
-  </w:p>
-</w:ftr>
 </file>
 
 <file path=word/footnotes.xml><?xml version="1.0" encoding="utf-8"?>
@@ -2864,6 +3476,45 @@
   <w:p>
     <w:pPr>
       <w:pStyle w:val="Header"/>
+      <w:ind w:firstLine="0"/>
+      <w:rPr>
+        <w:lang w:val="en-GB"/>
+      </w:rPr>
+    </w:pPr>
+    <w:r>
+      <w:rPr>
+        <w:lang w:val="en-GB"/>
+      </w:rPr>
+      <w:t>3</w:t>
+    </w:r>
+    <w:r>
+      <w:rPr>
+        <w:lang w:val="en-GB"/>
+      </w:rPr>
+      <w:tab/>
+    </w:r>
+    <w:r>
+      <w:rPr>
+        <w:lang w:val="en-GB"/>
+      </w:rPr>
+      <w:t xml:space="preserve">                      </w:t>
+    </w:r>
+    <w:r>
+      <w:rPr>
+        <w:sz w:val="16"/>
+        <w:szCs w:val="16"/>
+        <w:lang w:val="en-GB"/>
+      </w:rPr>
+      <w:tab/>
+      <w:t>ADVANCED ALGORITHMS, 1ºst Assignment, DECEMBER 2021</w:t>
+    </w:r>
+  </w:p>
+  <w:p>
+    <w:pPr>
+      <w:pStyle w:val="Header"/>
+      <w:rPr>
+        <w:lang w:val="en-GB"/>
+      </w:rPr>
     </w:pPr>
   </w:p>
 </w:hdr>
@@ -2872,6 +3523,95 @@
 <file path=word/numbering.xml><?xml version="1.0" encoding="utf-8"?>
 <w:numbering xmlns:wpc="http://schemas.microsoft.com/office/word/2010/wordprocessingCanvas" xmlns:cx="http://schemas.microsoft.com/office/drawing/2014/chartex" xmlns:cx1="http://schemas.microsoft.com/office/drawing/2015/9/8/chartex" xmlns:cx2="http://schemas.microsoft.com/office/drawing/2015/10/21/chartex" xmlns:cx3="http://schemas.microsoft.com/office/drawing/2016/5/9/chartex" xmlns:cx4="http://schemas.microsoft.com/office/drawing/2016/5/10/chartex" xmlns:cx5="http://schemas.microsoft.com/office/drawing/2016/5/11/chartex" xmlns:cx6="http://schemas.microsoft.com/office/drawing/2016/5/12/chartex" xmlns:cx7="http://schemas.microsoft.com/office/drawing/2016/5/13/chartex" xmlns:cx8="http://schemas.microsoft.com/office/drawing/2016/5/14/chartex" xmlns:mc="http://schemas.openxmlformats.org/markup-compatibility/2006" xmlns:aink="http://schemas.microsoft.com/office/drawing/2016/ink" xmlns:am3d="http://schemas.microsoft.com/office/drawing/2017/model3d" xmlns:o="urn:schemas-microsoft-com:office:office" xmlns:r="http://schemas.openxmlformats.org/officeDocument/2006/relationships" xmlns:m="http://schemas.openxmlformats.org/officeDocument/2006/math" xmlns:v="urn:schemas-microsoft-com:vml" xmlns:wp14="http://schemas.microsoft.com/office/word/2010/wordprocessingDrawing" xmlns:wp="http://schemas.openxmlformats.org/drawingml/2006/wordprocessingDrawing" xmlns:w10="urn:schemas-microsoft-com:office:word" xmlns:w="http://schemas.openxmlformats.org/wordprocessingml/2006/main" xmlns:w14="http://schemas.microsoft.com/office/word/2010/wordml" xmlns:w15="http://schemas.microsoft.com/office/word/2012/wordml" xmlns:w16cex="http://schemas.microsoft.com/office/word/2018/wordml/cex" xmlns:w16cid="http://schemas.microsoft.com/office/word/2016/wordml/cid" xmlns:w16="http://schemas.microsoft.com/office/word/2018/wordml" xmlns:w16sdtdh="http://schemas.microsoft.com/office/word/2020/wordml/sdtdatahash" xmlns:w16se="http://schemas.microsoft.com/office/word/2015/wordml/symex" xmlns:wpg="http://schemas.microsoft.com/office/word/2010/wordprocessingGroup" xmlns:wpi="http://schemas.microsoft.com/office/word/2010/wordprocessingInk" xmlns:wne="http://schemas.microsoft.com/office/word/2006/wordml" xmlns:wps="http://schemas.microsoft.com/office/word/2010/wordprocessingShape" mc:Ignorable="w14 w15 w16se w16cid w16 w16cex w16sdtdh wp14">
   <w:abstractNum w:abstractNumId="0" w15:restartNumberingAfterBreak="0">
+    <w:nsid w:val="07C136FF"/>
+    <w:multiLevelType w:val="hybridMultilevel"/>
+    <w:tmpl w:val="B4BCFE00"/>
+    <w:lvl w:ilvl="0" w:tplc="FFFFFFFF">
+      <w:start w:val="1"/>
+      <w:numFmt w:val="upperRoman"/>
+      <w:lvlText w:val="%1."/>
+      <w:lvlJc w:val="left"/>
+      <w:pPr>
+        <w:ind w:left="1080" w:hanging="720"/>
+      </w:pPr>
+      <w:rPr>
+        <w:rFonts w:hint="default"/>
+      </w:rPr>
+    </w:lvl>
+    <w:lvl w:ilvl="1" w:tplc="FFFFFFFF" w:tentative="1">
+      <w:start w:val="1"/>
+      <w:numFmt w:val="lowerLetter"/>
+      <w:lvlText w:val="%2."/>
+      <w:lvlJc w:val="left"/>
+      <w:pPr>
+        <w:ind w:left="1440" w:hanging="360"/>
+      </w:pPr>
+    </w:lvl>
+    <w:lvl w:ilvl="2" w:tplc="FFFFFFFF" w:tentative="1">
+      <w:start w:val="1"/>
+      <w:numFmt w:val="lowerRoman"/>
+      <w:lvlText w:val="%3."/>
+      <w:lvlJc w:val="right"/>
+      <w:pPr>
+        <w:ind w:left="2160" w:hanging="180"/>
+      </w:pPr>
+    </w:lvl>
+    <w:lvl w:ilvl="3" w:tplc="FFFFFFFF" w:tentative="1">
+      <w:start w:val="1"/>
+      <w:numFmt w:val="decimal"/>
+      <w:lvlText w:val="%4."/>
+      <w:lvlJc w:val="left"/>
+      <w:pPr>
+        <w:ind w:left="2880" w:hanging="360"/>
+      </w:pPr>
+    </w:lvl>
+    <w:lvl w:ilvl="4" w:tplc="FFFFFFFF" w:tentative="1">
+      <w:start w:val="1"/>
+      <w:numFmt w:val="lowerLetter"/>
+      <w:lvlText w:val="%5."/>
+      <w:lvlJc w:val="left"/>
+      <w:pPr>
+        <w:ind w:left="3600" w:hanging="360"/>
+      </w:pPr>
+    </w:lvl>
+    <w:lvl w:ilvl="5" w:tplc="FFFFFFFF" w:tentative="1">
+      <w:start w:val="1"/>
+      <w:numFmt w:val="lowerRoman"/>
+      <w:lvlText w:val="%6."/>
+      <w:lvlJc w:val="right"/>
+      <w:pPr>
+        <w:ind w:left="4320" w:hanging="180"/>
+      </w:pPr>
+    </w:lvl>
+    <w:lvl w:ilvl="6" w:tplc="FFFFFFFF" w:tentative="1">
+      <w:start w:val="1"/>
+      <w:numFmt w:val="decimal"/>
+      <w:lvlText w:val="%7."/>
+      <w:lvlJc w:val="left"/>
+      <w:pPr>
+        <w:ind w:left="5040" w:hanging="360"/>
+      </w:pPr>
+    </w:lvl>
+    <w:lvl w:ilvl="7" w:tplc="FFFFFFFF" w:tentative="1">
+      <w:start w:val="1"/>
+      <w:numFmt w:val="lowerLetter"/>
+      <w:lvlText w:val="%8."/>
+      <w:lvlJc w:val="left"/>
+      <w:pPr>
+        <w:ind w:left="5760" w:hanging="360"/>
+      </w:pPr>
+    </w:lvl>
+    <w:lvl w:ilvl="8" w:tplc="FFFFFFFF" w:tentative="1">
+      <w:start w:val="1"/>
+      <w:numFmt w:val="lowerRoman"/>
+      <w:lvlText w:val="%9."/>
+      <w:lvlJc w:val="right"/>
+      <w:pPr>
+        <w:ind w:left="6480" w:hanging="180"/>
+      </w:pPr>
+    </w:lvl>
+  </w:abstractNum>
+  <w:abstractNum w:abstractNumId="1" w15:restartNumberingAfterBreak="0">
     <w:nsid w:val="09A3661D"/>
     <w:multiLevelType w:val="hybridMultilevel"/>
     <w:tmpl w:val="3BFEF2CE"/>
@@ -2960,7 +3700,96 @@
       </w:pPr>
     </w:lvl>
   </w:abstractNum>
-  <w:abstractNum w:abstractNumId="1" w15:restartNumberingAfterBreak="0">
+  <w:abstractNum w:abstractNumId="2" w15:restartNumberingAfterBreak="0">
+    <w:nsid w:val="565A7C56"/>
+    <w:multiLevelType w:val="hybridMultilevel"/>
+    <w:tmpl w:val="3BFEF2CE"/>
+    <w:lvl w:ilvl="0" w:tplc="FFFFFFFF">
+      <w:start w:val="1"/>
+      <w:numFmt w:val="upperLetter"/>
+      <w:lvlText w:val="%1."/>
+      <w:lvlJc w:val="left"/>
+      <w:pPr>
+        <w:ind w:left="720" w:hanging="360"/>
+      </w:pPr>
+      <w:rPr>
+        <w:rFonts w:hint="default"/>
+      </w:rPr>
+    </w:lvl>
+    <w:lvl w:ilvl="1" w:tplc="FFFFFFFF" w:tentative="1">
+      <w:start w:val="1"/>
+      <w:numFmt w:val="lowerLetter"/>
+      <w:lvlText w:val="%2."/>
+      <w:lvlJc w:val="left"/>
+      <w:pPr>
+        <w:ind w:left="1440" w:hanging="360"/>
+      </w:pPr>
+    </w:lvl>
+    <w:lvl w:ilvl="2" w:tplc="FFFFFFFF" w:tentative="1">
+      <w:start w:val="1"/>
+      <w:numFmt w:val="lowerRoman"/>
+      <w:lvlText w:val="%3."/>
+      <w:lvlJc w:val="right"/>
+      <w:pPr>
+        <w:ind w:left="2160" w:hanging="180"/>
+      </w:pPr>
+    </w:lvl>
+    <w:lvl w:ilvl="3" w:tplc="FFFFFFFF" w:tentative="1">
+      <w:start w:val="1"/>
+      <w:numFmt w:val="decimal"/>
+      <w:lvlText w:val="%4."/>
+      <w:lvlJc w:val="left"/>
+      <w:pPr>
+        <w:ind w:left="2880" w:hanging="360"/>
+      </w:pPr>
+    </w:lvl>
+    <w:lvl w:ilvl="4" w:tplc="FFFFFFFF" w:tentative="1">
+      <w:start w:val="1"/>
+      <w:numFmt w:val="lowerLetter"/>
+      <w:lvlText w:val="%5."/>
+      <w:lvlJc w:val="left"/>
+      <w:pPr>
+        <w:ind w:left="3600" w:hanging="360"/>
+      </w:pPr>
+    </w:lvl>
+    <w:lvl w:ilvl="5" w:tplc="FFFFFFFF" w:tentative="1">
+      <w:start w:val="1"/>
+      <w:numFmt w:val="lowerRoman"/>
+      <w:lvlText w:val="%6."/>
+      <w:lvlJc w:val="right"/>
+      <w:pPr>
+        <w:ind w:left="4320" w:hanging="180"/>
+      </w:pPr>
+    </w:lvl>
+    <w:lvl w:ilvl="6" w:tplc="FFFFFFFF" w:tentative="1">
+      <w:start w:val="1"/>
+      <w:numFmt w:val="decimal"/>
+      <w:lvlText w:val="%7."/>
+      <w:lvlJc w:val="left"/>
+      <w:pPr>
+        <w:ind w:left="5040" w:hanging="360"/>
+      </w:pPr>
+    </w:lvl>
+    <w:lvl w:ilvl="7" w:tplc="FFFFFFFF" w:tentative="1">
+      <w:start w:val="1"/>
+      <w:numFmt w:val="lowerLetter"/>
+      <w:lvlText w:val="%8."/>
+      <w:lvlJc w:val="left"/>
+      <w:pPr>
+        <w:ind w:left="5760" w:hanging="360"/>
+      </w:pPr>
+    </w:lvl>
+    <w:lvl w:ilvl="8" w:tplc="FFFFFFFF" w:tentative="1">
+      <w:start w:val="1"/>
+      <w:numFmt w:val="lowerRoman"/>
+      <w:lvlText w:val="%9."/>
+      <w:lvlJc w:val="right"/>
+      <w:pPr>
+        <w:ind w:left="6480" w:hanging="180"/>
+      </w:pPr>
+    </w:lvl>
+  </w:abstractNum>
+  <w:abstractNum w:abstractNumId="3" w15:restartNumberingAfterBreak="0">
     <w:nsid w:val="7047155D"/>
     <w:multiLevelType w:val="hybridMultilevel"/>
     <w:tmpl w:val="B4BCFE00"/>
@@ -3050,9 +3879,15 @@
     </w:lvl>
   </w:abstractNum>
   <w:num w:numId="1">
+    <w:abstractNumId w:val="3"/>
+  </w:num>
+  <w:num w:numId="2">
     <w:abstractNumId w:val="1"/>
   </w:num>
-  <w:num w:numId="2">
+  <w:num w:numId="3">
+    <w:abstractNumId w:val="2"/>
+  </w:num>
+  <w:num w:numId="4">
     <w:abstractNumId w:val="0"/>
   </w:num>
 </w:numbering>
@@ -3603,7 +4438,6 @@
   <w:style w:type="character" w:default="1" w:styleId="DefaultParagraphFont">
     <w:name w:val="Default Paragraph Font"/>
     <w:uiPriority w:val="1"/>
-    <w:semiHidden/>
     <w:unhideWhenUsed/>
   </w:style>
   <w:style w:type="table" w:default="1" w:styleId="TableNormal">

</xml_diff>